<commit_message>
new version of class diagram&description
</commit_message>
<xml_diff>
--- a/Class diagram description.docx
+++ b/Class diagram description.docx
@@ -298,7 +298,6 @@
       </w:tr>
     </w:tbl>
     <w:p/>
-    <w:p/>
     <w:tbl>
       <w:tblPr>
         <w:tblStyle w:val="a3"/>
@@ -307,7 +306,7 @@
         <w:tblLook w:val="04A0" w:firstRow="1" w:lastRow="0" w:firstColumn="1" w:lastColumn="0" w:noHBand="0" w:noVBand="1"/>
       </w:tblPr>
       <w:tblGrid>
-        <w:gridCol w:w="3118"/>
+        <w:gridCol w:w="3425"/>
       </w:tblGrid>
       <w:tr>
         <w:trPr>
@@ -315,23 +314,23 @@
         </w:trPr>
         <w:tc>
           <w:tcPr>
-            <w:tcW w:w="3118" w:type="dxa"/>
-          </w:tcPr>
-          <w:p>
-            <w:pPr>
-              <w:jc w:val="center"/>
-              <w:rPr>
-                <w:b/>
-                <w:bCs/>
-              </w:rPr>
-            </w:pPr>
-            <w:proofErr w:type="spellStart"/>
-            <w:r>
-              <w:rPr>
-                <w:b/>
-                <w:bCs/>
-              </w:rPr>
-              <w:t>ActivityController</w:t>
+            <w:tcW w:w="3425" w:type="dxa"/>
+          </w:tcPr>
+          <w:p>
+            <w:pPr>
+              <w:jc w:val="center"/>
+              <w:rPr>
+                <w:b/>
+                <w:bCs/>
+              </w:rPr>
+            </w:pPr>
+            <w:proofErr w:type="spellStart"/>
+            <w:r>
+              <w:rPr>
+                <w:b/>
+                <w:bCs/>
+              </w:rPr>
+              <w:t>HistoryController</w:t>
             </w:r>
             <w:proofErr w:type="spellEnd"/>
           </w:p>
@@ -343,7 +342,7 @@
         </w:trPr>
         <w:tc>
           <w:tcPr>
-            <w:tcW w:w="3118" w:type="dxa"/>
+            <w:tcW w:w="3425" w:type="dxa"/>
           </w:tcPr>
           <w:p>
             <w:pPr>
@@ -357,7 +356,7 @@
             </w:r>
             <w:proofErr w:type="spellStart"/>
             <w:r>
-              <w:t>activityService</w:t>
+              <w:t>questionService</w:t>
             </w:r>
             <w:proofErr w:type="spellEnd"/>
             <w:r>
@@ -365,7 +364,7 @@
             </w:r>
             <w:proofErr w:type="spellStart"/>
             <w:r>
-              <w:t>ActivityService</w:t>
+              <w:t>QuestionService</w:t>
             </w:r>
             <w:proofErr w:type="spellEnd"/>
           </w:p>
@@ -515,7 +514,7 @@
             </w:pPr>
             <w:proofErr w:type="spellStart"/>
             <w:r>
-              <w:t>activityService</w:t>
+              <w:t>historyService</w:t>
             </w:r>
             <w:proofErr w:type="spellEnd"/>
           </w:p>
@@ -530,11 +529,11 @@
             </w:r>
             <w:proofErr w:type="spellStart"/>
             <w:r>
-              <w:t>ActivityService</w:t>
-            </w:r>
-            <w:proofErr w:type="spellEnd"/>
-            <w:r>
-              <w:t>, used for control feature about activity.</w:t>
+              <w:t>HistoryService</w:t>
+            </w:r>
+            <w:proofErr w:type="spellEnd"/>
+            <w:r>
+              <w:t>, used for control feature about history.</w:t>
             </w:r>
           </w:p>
         </w:tc>
@@ -558,7 +557,7 @@
             </w:r>
             <w:proofErr w:type="spellStart"/>
             <w:r>
-              <w:t>ActivityService</w:t>
+              <w:t>HistoryService</w:t>
             </w:r>
             <w:proofErr w:type="spellEnd"/>
           </w:p>
@@ -575,7 +574,7 @@
         <w:tblLook w:val="04A0" w:firstRow="1" w:lastRow="0" w:firstColumn="1" w:lastColumn="0" w:noHBand="0" w:noVBand="1"/>
       </w:tblPr>
       <w:tblGrid>
-        <w:gridCol w:w="3425"/>
+        <w:gridCol w:w="3118"/>
       </w:tblGrid>
       <w:tr>
         <w:trPr>
@@ -583,23 +582,23 @@
         </w:trPr>
         <w:tc>
           <w:tcPr>
-            <w:tcW w:w="3425" w:type="dxa"/>
-          </w:tcPr>
-          <w:p>
-            <w:pPr>
-              <w:jc w:val="center"/>
-              <w:rPr>
-                <w:b/>
-                <w:bCs/>
-              </w:rPr>
-            </w:pPr>
-            <w:proofErr w:type="spellStart"/>
-            <w:r>
-              <w:rPr>
-                <w:b/>
-                <w:bCs/>
-              </w:rPr>
-              <w:t>QuestionController</w:t>
+            <w:tcW w:w="3118" w:type="dxa"/>
+          </w:tcPr>
+          <w:p>
+            <w:pPr>
+              <w:jc w:val="center"/>
+              <w:rPr>
+                <w:b/>
+                <w:bCs/>
+              </w:rPr>
+            </w:pPr>
+            <w:proofErr w:type="spellStart"/>
+            <w:r>
+              <w:rPr>
+                <w:b/>
+                <w:bCs/>
+              </w:rPr>
+              <w:t>ActivityController</w:t>
             </w:r>
             <w:proofErr w:type="spellEnd"/>
           </w:p>
@@ -611,7 +610,7 @@
         </w:trPr>
         <w:tc>
           <w:tcPr>
-            <w:tcW w:w="3425" w:type="dxa"/>
+            <w:tcW w:w="3118" w:type="dxa"/>
           </w:tcPr>
           <w:p>
             <w:pPr>
@@ -625,7 +624,7 @@
             </w:r>
             <w:proofErr w:type="spellStart"/>
             <w:r>
-              <w:t>questionService</w:t>
+              <w:t>activityService</w:t>
             </w:r>
             <w:proofErr w:type="spellEnd"/>
             <w:r>
@@ -633,7 +632,7 @@
             </w:r>
             <w:proofErr w:type="spellStart"/>
             <w:r>
-              <w:t>QuestionService</w:t>
+              <w:t>ActivityService</w:t>
             </w:r>
             <w:proofErr w:type="spellEnd"/>
           </w:p>
@@ -783,7 +782,7 @@
             </w:pPr>
             <w:proofErr w:type="spellStart"/>
             <w:r>
-              <w:t>questionService</w:t>
+              <w:t>activityService</w:t>
             </w:r>
             <w:proofErr w:type="spellEnd"/>
           </w:p>
@@ -798,11 +797,11 @@
             </w:r>
             <w:proofErr w:type="spellStart"/>
             <w:r>
-              <w:t>QuestionService</w:t>
-            </w:r>
-            <w:proofErr w:type="spellEnd"/>
-            <w:r>
-              <w:t>, used for control feature about question and answer.</w:t>
+              <w:t>ActivityService</w:t>
+            </w:r>
+            <w:proofErr w:type="spellEnd"/>
+            <w:r>
+              <w:t>, used for control feature about activity.</w:t>
             </w:r>
           </w:p>
         </w:tc>
@@ -826,7 +825,7 @@
             </w:r>
             <w:proofErr w:type="spellStart"/>
             <w:r>
-              <w:t>QuestionService</w:t>
+              <w:t>ActivityService</w:t>
             </w:r>
             <w:proofErr w:type="spellEnd"/>
           </w:p>
@@ -840,15 +839,6 @@
     <w:p/>
     <w:p/>
     <w:p/>
-    <w:p>
-      <w:r>
-        <w:rPr>
-          <w:b/>
-          <w:bCs/>
-        </w:rPr>
-        <w:t>Service class</w:t>
-      </w:r>
-    </w:p>
     <w:tbl>
       <w:tblPr>
         <w:tblStyle w:val="a3"/>
@@ -857,7 +847,7 @@
         <w:tblLook w:val="04A0" w:firstRow="1" w:lastRow="0" w:firstColumn="1" w:lastColumn="0" w:noHBand="0" w:noVBand="1"/>
       </w:tblPr>
       <w:tblGrid>
-        <w:gridCol w:w="3792"/>
+        <w:gridCol w:w="3425"/>
       </w:tblGrid>
       <w:tr>
         <w:trPr>
@@ -865,23 +855,24 @@
         </w:trPr>
         <w:tc>
           <w:tcPr>
-            <w:tcW w:w="3792" w:type="dxa"/>
-          </w:tcPr>
-          <w:p>
-            <w:pPr>
-              <w:jc w:val="center"/>
-              <w:rPr>
-                <w:b/>
-                <w:bCs/>
-              </w:rPr>
-            </w:pPr>
-            <w:proofErr w:type="spellStart"/>
-            <w:r>
-              <w:rPr>
-                <w:b/>
-                <w:bCs/>
-              </w:rPr>
-              <w:t>UserServiceImpl</w:t>
+            <w:tcW w:w="3425" w:type="dxa"/>
+          </w:tcPr>
+          <w:p>
+            <w:pPr>
+              <w:jc w:val="center"/>
+              <w:rPr>
+                <w:b/>
+                <w:bCs/>
+              </w:rPr>
+            </w:pPr>
+            <w:proofErr w:type="spellStart"/>
+            <w:r>
+              <w:rPr>
+                <w:b/>
+                <w:bCs/>
+              </w:rPr>
+              <w:lastRenderedPageBreak/>
+              <w:t>QuestionController</w:t>
             </w:r>
             <w:proofErr w:type="spellEnd"/>
           </w:p>
@@ -893,39 +884,7 @@
         </w:trPr>
         <w:tc>
           <w:tcPr>
-            <w:tcW w:w="3792" w:type="dxa"/>
-          </w:tcPr>
-          <w:p>
-            <w:r>
-              <w:rPr>
-                <w:b/>
-                <w:bCs/>
-              </w:rPr>
-              <w:t>-</w:t>
-            </w:r>
-            <w:proofErr w:type="spellStart"/>
-            <w:r>
-              <w:t>userDAO</w:t>
-            </w:r>
-            <w:proofErr w:type="spellEnd"/>
-            <w:r>
-              <w:t xml:space="preserve"> : </w:t>
-            </w:r>
-            <w:proofErr w:type="spellStart"/>
-            <w:r>
-              <w:t>UserDAO</w:t>
-            </w:r>
-            <w:proofErr w:type="spellEnd"/>
-          </w:p>
-        </w:tc>
-      </w:tr>
-      <w:tr>
-        <w:trPr>
-          <w:jc w:val="center"/>
-        </w:trPr>
-        <w:tc>
-          <w:tcPr>
-            <w:tcW w:w="3792" w:type="dxa"/>
+            <w:tcW w:w="3425" w:type="dxa"/>
           </w:tcPr>
           <w:p>
             <w:pPr>
@@ -935,35 +894,21 @@
               </w:tabs>
             </w:pPr>
             <w:r>
-              <w:t>+</w:t>
-            </w:r>
-            <w:proofErr w:type="spellStart"/>
-            <w:r>
-              <w:t>addUser</w:t>
-            </w:r>
-            <w:proofErr w:type="spellEnd"/>
-            <w:r>
-              <w:t>(User user): void</w:t>
-            </w:r>
-          </w:p>
-          <w:p>
-            <w:pPr>
-              <w:tabs>
-                <w:tab w:val="left" w:pos="270"/>
-                <w:tab w:val="left" w:pos="915"/>
-              </w:tabs>
-            </w:pPr>
-            <w:r>
-              <w:t>+</w:t>
-            </w:r>
-            <w:proofErr w:type="spellStart"/>
-            <w:r>
-              <w:t>getUser</w:t>
-            </w:r>
-            <w:proofErr w:type="spellEnd"/>
-            <w:r>
-              <w:t>(User user): User</w:t>
-            </w:r>
+              <w:t>-</w:t>
+            </w:r>
+            <w:proofErr w:type="spellStart"/>
+            <w:r>
+              <w:t>questionService</w:t>
+            </w:r>
+            <w:proofErr w:type="spellEnd"/>
+            <w:r>
+              <w:t xml:space="preserve"> : </w:t>
+            </w:r>
+            <w:proofErr w:type="spellStart"/>
+            <w:r>
+              <w:t>QuestionService</w:t>
+            </w:r>
+            <w:proofErr w:type="spellEnd"/>
           </w:p>
         </w:tc>
       </w:tr>
@@ -1111,6 +1056,325 @@
             </w:pPr>
             <w:proofErr w:type="spellStart"/>
             <w:r>
+              <w:t>questionService</w:t>
+            </w:r>
+            <w:proofErr w:type="spellEnd"/>
+          </w:p>
+        </w:tc>
+        <w:tc>
+          <w:tcPr>
+            <w:tcW w:w="2410" w:type="dxa"/>
+          </w:tcPr>
+          <w:p>
+            <w:r>
+              <w:t xml:space="preserve">Object of </w:t>
+            </w:r>
+            <w:proofErr w:type="spellStart"/>
+            <w:r>
+              <w:t>QuestionService</w:t>
+            </w:r>
+            <w:proofErr w:type="spellEnd"/>
+            <w:r>
+              <w:t>, used for control feature about question and answer.</w:t>
+            </w:r>
+          </w:p>
+        </w:tc>
+        <w:tc>
+          <w:tcPr>
+            <w:tcW w:w="2358" w:type="dxa"/>
+          </w:tcPr>
+          <w:p>
+            <w:pPr>
+              <w:jc w:val="center"/>
+            </w:pPr>
+            <w:r>
+              <w:rPr>
+                <w:b/>
+                <w:bCs/>
+              </w:rPr>
+              <w:t>Type:</w:t>
+            </w:r>
+            <w:r>
+              <w:t xml:space="preserve"> </w:t>
+            </w:r>
+            <w:proofErr w:type="spellStart"/>
+            <w:r>
+              <w:t>QuestionService</w:t>
+            </w:r>
+            <w:proofErr w:type="spellEnd"/>
+          </w:p>
+        </w:tc>
+      </w:tr>
+    </w:tbl>
+    <w:p/>
+    <w:p/>
+    <w:p>
+      <w:r>
+        <w:rPr>
+          <w:b/>
+          <w:bCs/>
+        </w:rPr>
+        <w:t>Service class</w:t>
+      </w:r>
+    </w:p>
+    <w:tbl>
+      <w:tblPr>
+        <w:tblStyle w:val="a3"/>
+        <w:tblpPr w:leftFromText="180" w:rightFromText="180" w:vertAnchor="text" w:tblpXSpec="center" w:tblpY="1"/>
+        <w:tblOverlap w:val="never"/>
+        <w:tblW w:w="0" w:type="auto"/>
+        <w:tblLook w:val="04A0" w:firstRow="1" w:lastRow="0" w:firstColumn="1" w:lastColumn="0" w:noHBand="0" w:noVBand="1"/>
+      </w:tblPr>
+      <w:tblGrid>
+        <w:gridCol w:w="3792"/>
+      </w:tblGrid>
+      <w:tr>
+        <w:tc>
+          <w:tcPr>
+            <w:tcW w:w="3792" w:type="dxa"/>
+          </w:tcPr>
+          <w:p>
+            <w:pPr>
+              <w:jc w:val="center"/>
+              <w:rPr>
+                <w:b/>
+                <w:bCs/>
+              </w:rPr>
+            </w:pPr>
+            <w:proofErr w:type="spellStart"/>
+            <w:r>
+              <w:rPr>
+                <w:b/>
+                <w:bCs/>
+              </w:rPr>
+              <w:t>UserServiceImpl</w:t>
+            </w:r>
+            <w:proofErr w:type="spellEnd"/>
+          </w:p>
+        </w:tc>
+      </w:tr>
+      <w:tr>
+        <w:tc>
+          <w:tcPr>
+            <w:tcW w:w="3792" w:type="dxa"/>
+          </w:tcPr>
+          <w:p>
+            <w:r>
+              <w:rPr>
+                <w:b/>
+                <w:bCs/>
+              </w:rPr>
+              <w:t>-</w:t>
+            </w:r>
+            <w:proofErr w:type="spellStart"/>
+            <w:r>
+              <w:t>userDAO</w:t>
+            </w:r>
+            <w:proofErr w:type="spellEnd"/>
+            <w:r>
+              <w:t xml:space="preserve"> : </w:t>
+            </w:r>
+            <w:proofErr w:type="spellStart"/>
+            <w:r>
+              <w:t>UserDAO</w:t>
+            </w:r>
+            <w:proofErr w:type="spellEnd"/>
+          </w:p>
+        </w:tc>
+      </w:tr>
+      <w:tr>
+        <w:tc>
+          <w:tcPr>
+            <w:tcW w:w="3792" w:type="dxa"/>
+          </w:tcPr>
+          <w:p>
+            <w:pPr>
+              <w:tabs>
+                <w:tab w:val="left" w:pos="270"/>
+                <w:tab w:val="left" w:pos="915"/>
+              </w:tabs>
+            </w:pPr>
+            <w:r>
+              <w:t>+</w:t>
+            </w:r>
+            <w:proofErr w:type="spellStart"/>
+            <w:r>
+              <w:t>addUser</w:t>
+            </w:r>
+            <w:proofErr w:type="spellEnd"/>
+            <w:r>
+              <w:t>(User user): void</w:t>
+            </w:r>
+          </w:p>
+          <w:p>
+            <w:pPr>
+              <w:tabs>
+                <w:tab w:val="left" w:pos="270"/>
+                <w:tab w:val="left" w:pos="915"/>
+              </w:tabs>
+            </w:pPr>
+            <w:r>
+              <w:t>+</w:t>
+            </w:r>
+            <w:proofErr w:type="spellStart"/>
+            <w:r>
+              <w:t>getUser</w:t>
+            </w:r>
+            <w:proofErr w:type="spellEnd"/>
+            <w:r>
+              <w:t>(User user): User</w:t>
+            </w:r>
+          </w:p>
+        </w:tc>
+      </w:tr>
+    </w:tbl>
+    <w:p>
+      <w:r>
+        <w:br w:type="textWrapping" w:clear="all"/>
+      </w:r>
+    </w:p>
+    <w:p>
+      <w:r>
+        <w:rPr>
+          <w:b/>
+          <w:bCs/>
+        </w:rPr>
+        <w:t>Property</w:t>
+      </w:r>
+      <w:r>
+        <w:rPr>
+          <w:b/>
+          <w:bCs/>
+        </w:rPr>
+        <w:t>:</w:t>
+      </w:r>
+    </w:p>
+    <w:tbl>
+      <w:tblPr>
+        <w:tblStyle w:val="a3"/>
+        <w:tblW w:w="0" w:type="auto"/>
+        <w:tblLook w:val="04A0" w:firstRow="1" w:lastRow="0" w:firstColumn="1" w:lastColumn="0" w:noHBand="0" w:noVBand="1"/>
+      </w:tblPr>
+      <w:tblGrid>
+        <w:gridCol w:w="1129"/>
+        <w:gridCol w:w="3119"/>
+        <w:gridCol w:w="2410"/>
+        <w:gridCol w:w="2358"/>
+      </w:tblGrid>
+      <w:tr>
+        <w:tc>
+          <w:tcPr>
+            <w:tcW w:w="1129" w:type="dxa"/>
+            <w:shd w:val="clear" w:color="auto" w:fill="A6A6A6" w:themeFill="background1" w:themeFillShade="A6"/>
+          </w:tcPr>
+          <w:p>
+            <w:pPr>
+              <w:jc w:val="center"/>
+              <w:rPr>
+                <w:b/>
+                <w:bCs/>
+              </w:rPr>
+            </w:pPr>
+            <w:r>
+              <w:rPr>
+                <w:b/>
+                <w:bCs/>
+              </w:rPr>
+              <w:t>ID</w:t>
+            </w:r>
+          </w:p>
+        </w:tc>
+        <w:tc>
+          <w:tcPr>
+            <w:tcW w:w="3119" w:type="dxa"/>
+            <w:shd w:val="clear" w:color="auto" w:fill="A6A6A6" w:themeFill="background1" w:themeFillShade="A6"/>
+          </w:tcPr>
+          <w:p>
+            <w:pPr>
+              <w:jc w:val="center"/>
+              <w:rPr>
+                <w:b/>
+                <w:bCs/>
+              </w:rPr>
+            </w:pPr>
+            <w:r>
+              <w:rPr>
+                <w:b/>
+                <w:bCs/>
+              </w:rPr>
+              <w:t>Name</w:t>
+            </w:r>
+          </w:p>
+        </w:tc>
+        <w:tc>
+          <w:tcPr>
+            <w:tcW w:w="2410" w:type="dxa"/>
+            <w:shd w:val="clear" w:color="auto" w:fill="A6A6A6" w:themeFill="background1" w:themeFillShade="A6"/>
+          </w:tcPr>
+          <w:p>
+            <w:pPr>
+              <w:jc w:val="center"/>
+              <w:rPr>
+                <w:b/>
+                <w:bCs/>
+              </w:rPr>
+            </w:pPr>
+            <w:r>
+              <w:rPr>
+                <w:b/>
+                <w:bCs/>
+              </w:rPr>
+              <w:t>Description</w:t>
+            </w:r>
+          </w:p>
+        </w:tc>
+        <w:tc>
+          <w:tcPr>
+            <w:tcW w:w="2358" w:type="dxa"/>
+            <w:shd w:val="clear" w:color="auto" w:fill="A6A6A6" w:themeFill="background1" w:themeFillShade="A6"/>
+          </w:tcPr>
+          <w:p>
+            <w:pPr>
+              <w:jc w:val="center"/>
+              <w:rPr>
+                <w:b/>
+                <w:bCs/>
+              </w:rPr>
+            </w:pPr>
+            <w:r>
+              <w:rPr>
+                <w:b/>
+                <w:bCs/>
+              </w:rPr>
+              <w:t>Remark</w:t>
+            </w:r>
+          </w:p>
+        </w:tc>
+      </w:tr>
+      <w:tr>
+        <w:tc>
+          <w:tcPr>
+            <w:tcW w:w="1129" w:type="dxa"/>
+          </w:tcPr>
+          <w:p>
+            <w:pPr>
+              <w:jc w:val="center"/>
+            </w:pPr>
+            <w:r>
+              <w:t>1</w:t>
+            </w:r>
+          </w:p>
+        </w:tc>
+        <w:tc>
+          <w:tcPr>
+            <w:tcW w:w="3119" w:type="dxa"/>
+          </w:tcPr>
+          <w:p>
+            <w:pPr>
+              <w:jc w:val="center"/>
+            </w:pPr>
+            <w:proofErr w:type="spellStart"/>
+            <w:r>
               <w:t>userDAO</w:t>
             </w:r>
             <w:proofErr w:type="spellEnd"/>
@@ -1451,6 +1715,680 @@
             </w:r>
             <w:r>
               <w:t xml:space="preserve"> User</w:t>
+            </w:r>
+          </w:p>
+        </w:tc>
+      </w:tr>
+    </w:tbl>
+    <w:p/>
+    <w:p/>
+    <w:p/>
+    <w:p/>
+    <w:p/>
+    <w:p/>
+    <w:p/>
+    <w:p/>
+    <w:tbl>
+      <w:tblPr>
+        <w:tblStyle w:val="a3"/>
+        <w:tblpPr w:leftFromText="180" w:rightFromText="180" w:vertAnchor="text" w:tblpXSpec="center" w:tblpY="1"/>
+        <w:tblOverlap w:val="never"/>
+        <w:tblW w:w="0" w:type="auto"/>
+        <w:tblLook w:val="04A0" w:firstRow="1" w:lastRow="0" w:firstColumn="1" w:lastColumn="0" w:noHBand="0" w:noVBand="1"/>
+      </w:tblPr>
+      <w:tblGrid>
+        <w:gridCol w:w="3792"/>
+      </w:tblGrid>
+      <w:tr>
+        <w:tc>
+          <w:tcPr>
+            <w:tcW w:w="3792" w:type="dxa"/>
+          </w:tcPr>
+          <w:p>
+            <w:pPr>
+              <w:jc w:val="center"/>
+              <w:rPr>
+                <w:b/>
+                <w:bCs/>
+              </w:rPr>
+            </w:pPr>
+            <w:proofErr w:type="spellStart"/>
+            <w:r>
+              <w:rPr>
+                <w:b/>
+                <w:bCs/>
+              </w:rPr>
+              <w:lastRenderedPageBreak/>
+              <w:t>Histo</w:t>
+            </w:r>
+            <w:r>
+              <w:rPr>
+                <w:b/>
+                <w:bCs/>
+              </w:rPr>
+              <w:t>ry</w:t>
+            </w:r>
+            <w:r>
+              <w:rPr>
+                <w:b/>
+                <w:bCs/>
+              </w:rPr>
+              <w:t>ServiceImpl</w:t>
+            </w:r>
+            <w:proofErr w:type="spellEnd"/>
+          </w:p>
+        </w:tc>
+      </w:tr>
+      <w:tr>
+        <w:tc>
+          <w:tcPr>
+            <w:tcW w:w="3792" w:type="dxa"/>
+          </w:tcPr>
+          <w:p>
+            <w:r>
+              <w:rPr>
+                <w:b/>
+                <w:bCs/>
+              </w:rPr>
+              <w:t>-</w:t>
+            </w:r>
+            <w:proofErr w:type="spellStart"/>
+            <w:r>
+              <w:t>history</w:t>
+            </w:r>
+            <w:r>
+              <w:t>DAO</w:t>
+            </w:r>
+            <w:proofErr w:type="spellEnd"/>
+            <w:r>
+              <w:t xml:space="preserve"> : </w:t>
+            </w:r>
+            <w:proofErr w:type="spellStart"/>
+            <w:r>
+              <w:t>UserDAO</w:t>
+            </w:r>
+            <w:proofErr w:type="spellEnd"/>
+          </w:p>
+        </w:tc>
+      </w:tr>
+      <w:tr>
+        <w:tc>
+          <w:tcPr>
+            <w:tcW w:w="3792" w:type="dxa"/>
+          </w:tcPr>
+          <w:p>
+            <w:pPr>
+              <w:tabs>
+                <w:tab w:val="left" w:pos="270"/>
+                <w:tab w:val="left" w:pos="915"/>
+              </w:tabs>
+            </w:pPr>
+            <w:r>
+              <w:t>+</w:t>
+            </w:r>
+            <w:proofErr w:type="spellStart"/>
+            <w:r>
+              <w:t>getHistory</w:t>
+            </w:r>
+            <w:proofErr w:type="spellEnd"/>
+            <w:r>
+              <w:t xml:space="preserve">(): </w:t>
+            </w:r>
+            <w:r>
+              <w:t>History</w:t>
+            </w:r>
+          </w:p>
+          <w:p>
+            <w:pPr>
+              <w:tabs>
+                <w:tab w:val="left" w:pos="270"/>
+                <w:tab w:val="left" w:pos="915"/>
+              </w:tabs>
+            </w:pPr>
+            <w:r>
+              <w:t>+</w:t>
+            </w:r>
+            <w:proofErr w:type="spellStart"/>
+            <w:r>
+              <w:t>editHistory</w:t>
+            </w:r>
+            <w:proofErr w:type="spellEnd"/>
+            <w:r>
+              <w:t>(</w:t>
+            </w:r>
+            <w:r>
+              <w:t>History</w:t>
+            </w:r>
+            <w:r>
+              <w:t xml:space="preserve"> </w:t>
+            </w:r>
+            <w:r>
+              <w:t>history</w:t>
+            </w:r>
+            <w:r>
+              <w:t xml:space="preserve">): </w:t>
+            </w:r>
+            <w:r>
+              <w:t>void</w:t>
+            </w:r>
+          </w:p>
+        </w:tc>
+      </w:tr>
+    </w:tbl>
+    <w:p/>
+    <w:p>
+      <w:r>
+        <w:br w:type="textWrapping" w:clear="all"/>
+      </w:r>
+    </w:p>
+    <w:p>
+      <w:r>
+        <w:rPr>
+          <w:b/>
+          <w:bCs/>
+        </w:rPr>
+        <w:t>Property</w:t>
+      </w:r>
+      <w:r>
+        <w:rPr>
+          <w:b/>
+          <w:bCs/>
+        </w:rPr>
+        <w:t>:</w:t>
+      </w:r>
+    </w:p>
+    <w:tbl>
+      <w:tblPr>
+        <w:tblStyle w:val="a3"/>
+        <w:tblW w:w="0" w:type="auto"/>
+        <w:tblLook w:val="04A0" w:firstRow="1" w:lastRow="0" w:firstColumn="1" w:lastColumn="0" w:noHBand="0" w:noVBand="1"/>
+      </w:tblPr>
+      <w:tblGrid>
+        <w:gridCol w:w="1129"/>
+        <w:gridCol w:w="3119"/>
+        <w:gridCol w:w="2410"/>
+        <w:gridCol w:w="2358"/>
+      </w:tblGrid>
+      <w:tr>
+        <w:tc>
+          <w:tcPr>
+            <w:tcW w:w="1129" w:type="dxa"/>
+            <w:shd w:val="clear" w:color="auto" w:fill="A6A6A6" w:themeFill="background1" w:themeFillShade="A6"/>
+          </w:tcPr>
+          <w:p>
+            <w:pPr>
+              <w:jc w:val="center"/>
+              <w:rPr>
+                <w:b/>
+                <w:bCs/>
+              </w:rPr>
+            </w:pPr>
+            <w:r>
+              <w:rPr>
+                <w:b/>
+                <w:bCs/>
+              </w:rPr>
+              <w:t>ID</w:t>
+            </w:r>
+          </w:p>
+        </w:tc>
+        <w:tc>
+          <w:tcPr>
+            <w:tcW w:w="3119" w:type="dxa"/>
+            <w:shd w:val="clear" w:color="auto" w:fill="A6A6A6" w:themeFill="background1" w:themeFillShade="A6"/>
+          </w:tcPr>
+          <w:p>
+            <w:pPr>
+              <w:jc w:val="center"/>
+              <w:rPr>
+                <w:b/>
+                <w:bCs/>
+              </w:rPr>
+            </w:pPr>
+            <w:r>
+              <w:rPr>
+                <w:b/>
+                <w:bCs/>
+              </w:rPr>
+              <w:t>Name</w:t>
+            </w:r>
+          </w:p>
+        </w:tc>
+        <w:tc>
+          <w:tcPr>
+            <w:tcW w:w="2410" w:type="dxa"/>
+            <w:shd w:val="clear" w:color="auto" w:fill="A6A6A6" w:themeFill="background1" w:themeFillShade="A6"/>
+          </w:tcPr>
+          <w:p>
+            <w:pPr>
+              <w:jc w:val="center"/>
+              <w:rPr>
+                <w:b/>
+                <w:bCs/>
+              </w:rPr>
+            </w:pPr>
+            <w:r>
+              <w:rPr>
+                <w:b/>
+                <w:bCs/>
+              </w:rPr>
+              <w:t>Description</w:t>
+            </w:r>
+          </w:p>
+        </w:tc>
+        <w:tc>
+          <w:tcPr>
+            <w:tcW w:w="2358" w:type="dxa"/>
+            <w:shd w:val="clear" w:color="auto" w:fill="A6A6A6" w:themeFill="background1" w:themeFillShade="A6"/>
+          </w:tcPr>
+          <w:p>
+            <w:pPr>
+              <w:jc w:val="center"/>
+              <w:rPr>
+                <w:b/>
+                <w:bCs/>
+              </w:rPr>
+            </w:pPr>
+            <w:r>
+              <w:rPr>
+                <w:b/>
+                <w:bCs/>
+              </w:rPr>
+              <w:t>Remark</w:t>
+            </w:r>
+          </w:p>
+        </w:tc>
+      </w:tr>
+      <w:tr>
+        <w:tc>
+          <w:tcPr>
+            <w:tcW w:w="1129" w:type="dxa"/>
+          </w:tcPr>
+          <w:p>
+            <w:pPr>
+              <w:jc w:val="center"/>
+            </w:pPr>
+            <w:r>
+              <w:t>1</w:t>
+            </w:r>
+          </w:p>
+        </w:tc>
+        <w:tc>
+          <w:tcPr>
+            <w:tcW w:w="3119" w:type="dxa"/>
+          </w:tcPr>
+          <w:p>
+            <w:pPr>
+              <w:jc w:val="center"/>
+            </w:pPr>
+            <w:proofErr w:type="spellStart"/>
+            <w:r>
+              <w:t>history</w:t>
+            </w:r>
+            <w:r>
+              <w:t>DAO</w:t>
+            </w:r>
+            <w:proofErr w:type="spellEnd"/>
+          </w:p>
+        </w:tc>
+        <w:tc>
+          <w:tcPr>
+            <w:tcW w:w="2410" w:type="dxa"/>
+          </w:tcPr>
+          <w:p>
+            <w:r>
+              <w:t xml:space="preserve">Object of </w:t>
+            </w:r>
+            <w:proofErr w:type="spellStart"/>
+            <w:r>
+              <w:t>History</w:t>
+            </w:r>
+            <w:r>
+              <w:t>DAO</w:t>
+            </w:r>
+            <w:proofErr w:type="spellEnd"/>
+            <w:r>
+              <w:t xml:space="preserve">, used for call feature about </w:t>
+            </w:r>
+            <w:r>
+              <w:t>history</w:t>
+            </w:r>
+            <w:r>
+              <w:t>.</w:t>
+            </w:r>
+          </w:p>
+        </w:tc>
+        <w:tc>
+          <w:tcPr>
+            <w:tcW w:w="2358" w:type="dxa"/>
+          </w:tcPr>
+          <w:p>
+            <w:pPr>
+              <w:jc w:val="center"/>
+            </w:pPr>
+            <w:r>
+              <w:rPr>
+                <w:b/>
+                <w:bCs/>
+              </w:rPr>
+              <w:t>Type:</w:t>
+            </w:r>
+            <w:r>
+              <w:t xml:space="preserve"> </w:t>
+            </w:r>
+            <w:proofErr w:type="spellStart"/>
+            <w:r>
+              <w:t>History</w:t>
+            </w:r>
+            <w:r>
+              <w:t>DAO</w:t>
+            </w:r>
+            <w:proofErr w:type="spellEnd"/>
+          </w:p>
+        </w:tc>
+      </w:tr>
+    </w:tbl>
+    <w:p/>
+    <w:p>
+      <w:r>
+        <w:rPr>
+          <w:b/>
+          <w:bCs/>
+        </w:rPr>
+        <w:t>Method:</w:t>
+      </w:r>
+    </w:p>
+    <w:tbl>
+      <w:tblPr>
+        <w:tblStyle w:val="a3"/>
+        <w:tblW w:w="0" w:type="auto"/>
+        <w:tblLook w:val="04A0" w:firstRow="1" w:lastRow="0" w:firstColumn="1" w:lastColumn="0" w:noHBand="0" w:noVBand="1"/>
+      </w:tblPr>
+      <w:tblGrid>
+        <w:gridCol w:w="1129"/>
+        <w:gridCol w:w="3119"/>
+        <w:gridCol w:w="2410"/>
+        <w:gridCol w:w="2358"/>
+      </w:tblGrid>
+      <w:tr>
+        <w:tc>
+          <w:tcPr>
+            <w:tcW w:w="1129" w:type="dxa"/>
+            <w:shd w:val="clear" w:color="auto" w:fill="A6A6A6" w:themeFill="background1" w:themeFillShade="A6"/>
+          </w:tcPr>
+          <w:p>
+            <w:pPr>
+              <w:jc w:val="center"/>
+              <w:rPr>
+                <w:b/>
+                <w:bCs/>
+              </w:rPr>
+            </w:pPr>
+            <w:r>
+              <w:rPr>
+                <w:b/>
+                <w:bCs/>
+              </w:rPr>
+              <w:t>ID</w:t>
+            </w:r>
+          </w:p>
+        </w:tc>
+        <w:tc>
+          <w:tcPr>
+            <w:tcW w:w="3119" w:type="dxa"/>
+            <w:shd w:val="clear" w:color="auto" w:fill="A6A6A6" w:themeFill="background1" w:themeFillShade="A6"/>
+          </w:tcPr>
+          <w:p>
+            <w:pPr>
+              <w:jc w:val="center"/>
+              <w:rPr>
+                <w:b/>
+                <w:bCs/>
+              </w:rPr>
+            </w:pPr>
+            <w:r>
+              <w:rPr>
+                <w:b/>
+                <w:bCs/>
+              </w:rPr>
+              <w:t>Name</w:t>
+            </w:r>
+          </w:p>
+        </w:tc>
+        <w:tc>
+          <w:tcPr>
+            <w:tcW w:w="2410" w:type="dxa"/>
+            <w:shd w:val="clear" w:color="auto" w:fill="A6A6A6" w:themeFill="background1" w:themeFillShade="A6"/>
+          </w:tcPr>
+          <w:p>
+            <w:pPr>
+              <w:jc w:val="center"/>
+              <w:rPr>
+                <w:b/>
+                <w:bCs/>
+              </w:rPr>
+            </w:pPr>
+            <w:r>
+              <w:rPr>
+                <w:b/>
+                <w:bCs/>
+              </w:rPr>
+              <w:t>Description</w:t>
+            </w:r>
+          </w:p>
+        </w:tc>
+        <w:tc>
+          <w:tcPr>
+            <w:tcW w:w="2358" w:type="dxa"/>
+            <w:shd w:val="clear" w:color="auto" w:fill="A6A6A6" w:themeFill="background1" w:themeFillShade="A6"/>
+          </w:tcPr>
+          <w:p>
+            <w:pPr>
+              <w:jc w:val="center"/>
+              <w:rPr>
+                <w:b/>
+                <w:bCs/>
+              </w:rPr>
+            </w:pPr>
+            <w:r>
+              <w:rPr>
+                <w:b/>
+                <w:bCs/>
+              </w:rPr>
+              <w:t>Remark</w:t>
+            </w:r>
+          </w:p>
+        </w:tc>
+      </w:tr>
+      <w:tr>
+        <w:tc>
+          <w:tcPr>
+            <w:tcW w:w="1129" w:type="dxa"/>
+          </w:tcPr>
+          <w:p>
+            <w:pPr>
+              <w:jc w:val="center"/>
+            </w:pPr>
+            <w:r>
+              <w:t>1</w:t>
+            </w:r>
+          </w:p>
+        </w:tc>
+        <w:tc>
+          <w:tcPr>
+            <w:tcW w:w="3119" w:type="dxa"/>
+          </w:tcPr>
+          <w:p>
+            <w:pPr>
+              <w:jc w:val="center"/>
+            </w:pPr>
+            <w:proofErr w:type="spellStart"/>
+            <w:r>
+              <w:t>get</w:t>
+            </w:r>
+            <w:r>
+              <w:t>History</w:t>
+            </w:r>
+            <w:proofErr w:type="spellEnd"/>
+          </w:p>
+        </w:tc>
+        <w:tc>
+          <w:tcPr>
+            <w:tcW w:w="2410" w:type="dxa"/>
+          </w:tcPr>
+          <w:p>
+            <w:r>
+              <w:t xml:space="preserve">Method for get </w:t>
+            </w:r>
+            <w:r>
+              <w:t>history</w:t>
+            </w:r>
+            <w:r>
+              <w:t xml:space="preserve"> from database in the system.</w:t>
+            </w:r>
+          </w:p>
+        </w:tc>
+        <w:tc>
+          <w:tcPr>
+            <w:tcW w:w="2358" w:type="dxa"/>
+          </w:tcPr>
+          <w:p>
+            <w:pPr>
+              <w:jc w:val="center"/>
+            </w:pPr>
+            <w:r>
+              <w:rPr>
+                <w:b/>
+                <w:bCs/>
+              </w:rPr>
+              <w:t>Return</w:t>
+            </w:r>
+            <w:r>
+              <w:rPr>
+                <w:b/>
+                <w:bCs/>
+              </w:rPr>
+              <w:t>:</w:t>
+            </w:r>
+            <w:r>
+              <w:t xml:space="preserve"> </w:t>
+            </w:r>
+            <w:r>
+              <w:t>History</w:t>
+            </w:r>
+          </w:p>
+          <w:p>
+            <w:pPr>
+              <w:jc w:val="center"/>
+            </w:pPr>
+          </w:p>
+        </w:tc>
+      </w:tr>
+      <w:tr>
+        <w:tc>
+          <w:tcPr>
+            <w:tcW w:w="1129" w:type="dxa"/>
+          </w:tcPr>
+          <w:p>
+            <w:pPr>
+              <w:jc w:val="center"/>
+            </w:pPr>
+            <w:r>
+              <w:t>2</w:t>
+            </w:r>
+          </w:p>
+        </w:tc>
+        <w:tc>
+          <w:tcPr>
+            <w:tcW w:w="3119" w:type="dxa"/>
+          </w:tcPr>
+          <w:p>
+            <w:pPr>
+              <w:jc w:val="center"/>
+            </w:pPr>
+            <w:proofErr w:type="spellStart"/>
+            <w:r>
+              <w:t>editHistory</w:t>
+            </w:r>
+            <w:proofErr w:type="spellEnd"/>
+          </w:p>
+        </w:tc>
+        <w:tc>
+          <w:tcPr>
+            <w:tcW w:w="2410" w:type="dxa"/>
+          </w:tcPr>
+          <w:p>
+            <w:r>
+              <w:t xml:space="preserve">Method for </w:t>
+            </w:r>
+            <w:r>
+              <w:t>edit</w:t>
+            </w:r>
+            <w:r>
+              <w:t xml:space="preserve"> </w:t>
+            </w:r>
+            <w:r>
+              <w:t>history</w:t>
+            </w:r>
+            <w:r>
+              <w:t xml:space="preserve"> in the system.</w:t>
+            </w:r>
+          </w:p>
+        </w:tc>
+        <w:tc>
+          <w:tcPr>
+            <w:tcW w:w="2358" w:type="dxa"/>
+          </w:tcPr>
+          <w:p>
+            <w:pPr>
+              <w:jc w:val="center"/>
+            </w:pPr>
+            <w:r>
+              <w:rPr>
+                <w:b/>
+                <w:bCs/>
+              </w:rPr>
+              <w:t>Return</w:t>
+            </w:r>
+            <w:r>
+              <w:rPr>
+                <w:b/>
+                <w:bCs/>
+              </w:rPr>
+              <w:t>:</w:t>
+            </w:r>
+            <w:r>
+              <w:t xml:space="preserve"> </w:t>
+            </w:r>
+            <w:r>
+              <w:t>void</w:t>
+            </w:r>
+          </w:p>
+          <w:p>
+            <w:pPr>
+              <w:jc w:val="center"/>
+            </w:pPr>
+            <w:proofErr w:type="spellStart"/>
+            <w:r>
+              <w:rPr>
+                <w:b/>
+                <w:bCs/>
+              </w:rPr>
+              <w:t>Param</w:t>
+            </w:r>
+            <w:proofErr w:type="spellEnd"/>
+            <w:r>
+              <w:rPr>
+                <w:b/>
+                <w:bCs/>
+              </w:rPr>
+              <w:t>:</w:t>
+            </w:r>
+            <w:r>
+              <w:t xml:space="preserve"> </w:t>
+            </w:r>
+            <w:r>
+              <w:t>History</w:t>
             </w:r>
           </w:p>
         </w:tc>
@@ -3989,58 +4927,95 @@
     <w:p/>
     <w:p/>
     <w:p/>
-    <w:p/>
-    <w:p/>
-    <w:p/>
-    <w:p/>
-    <w:p/>
-    <w:p/>
-    <w:p/>
     <w:tbl>
       <w:tblPr>
         <w:tblStyle w:val="a3"/>
+        <w:tblpPr w:leftFromText="180" w:rightFromText="180" w:vertAnchor="text" w:tblpXSpec="center" w:tblpY="1"/>
+        <w:tblOverlap w:val="never"/>
         <w:tblW w:w="0" w:type="auto"/>
-        <w:jc w:val="center"/>
         <w:tblLook w:val="04A0" w:firstRow="1" w:lastRow="0" w:firstColumn="1" w:lastColumn="0" w:noHBand="0" w:noVBand="1"/>
       </w:tblPr>
       <w:tblGrid>
-        <w:gridCol w:w="3681"/>
+        <w:gridCol w:w="3792"/>
       </w:tblGrid>
       <w:tr>
-        <w:trPr>
-          <w:jc w:val="center"/>
-        </w:trPr>
-        <w:tc>
-          <w:tcPr>
-            <w:tcW w:w="3681" w:type="dxa"/>
-          </w:tcPr>
-          <w:p>
-            <w:pPr>
-              <w:jc w:val="center"/>
-              <w:rPr>
-                <w:b/>
-                <w:bCs/>
-              </w:rPr>
-            </w:pPr>
-            <w:proofErr w:type="spellStart"/>
-            <w:r>
-              <w:rPr>
-                <w:b/>
-                <w:bCs/>
-              </w:rPr>
-              <w:t>ActivityDAOImpl</w:t>
-            </w:r>
-            <w:proofErr w:type="spellEnd"/>
-          </w:p>
-        </w:tc>
-      </w:tr>
-      <w:tr>
-        <w:trPr>
-          <w:jc w:val="center"/>
-        </w:trPr>
-        <w:tc>
-          <w:tcPr>
-            <w:tcW w:w="3681" w:type="dxa"/>
+        <w:tc>
+          <w:tcPr>
+            <w:tcW w:w="3792" w:type="dxa"/>
+          </w:tcPr>
+          <w:p>
+            <w:pPr>
+              <w:jc w:val="center"/>
+              <w:rPr>
+                <w:b/>
+                <w:bCs/>
+              </w:rPr>
+            </w:pPr>
+            <w:proofErr w:type="spellStart"/>
+            <w:r>
+              <w:rPr>
+                <w:b/>
+                <w:bCs/>
+              </w:rPr>
+              <w:lastRenderedPageBreak/>
+              <w:t>History</w:t>
+            </w:r>
+            <w:r>
+              <w:rPr>
+                <w:b/>
+                <w:bCs/>
+              </w:rPr>
+              <w:t>DAO</w:t>
+            </w:r>
+            <w:r>
+              <w:rPr>
+                <w:b/>
+                <w:bCs/>
+              </w:rPr>
+              <w:t>Impl</w:t>
+            </w:r>
+            <w:proofErr w:type="spellEnd"/>
+          </w:p>
+        </w:tc>
+      </w:tr>
+      <w:tr>
+        <w:tc>
+          <w:tcPr>
+            <w:tcW w:w="3792" w:type="dxa"/>
+          </w:tcPr>
+          <w:p>
+            <w:r>
+              <w:t>-</w:t>
+            </w:r>
+            <w:proofErr w:type="spellStart"/>
+            <w:r>
+              <w:t>history</w:t>
+            </w:r>
+            <w:r>
+              <w:t>Repository</w:t>
+            </w:r>
+            <w:proofErr w:type="spellEnd"/>
+            <w:r>
+              <w:t xml:space="preserve"> :</w:t>
+            </w:r>
+            <w:r>
+              <w:t xml:space="preserve"> </w:t>
+            </w:r>
+            <w:proofErr w:type="spellStart"/>
+            <w:r>
+              <w:t>History</w:t>
+            </w:r>
+            <w:r>
+              <w:t>Repository</w:t>
+            </w:r>
+            <w:proofErr w:type="spellEnd"/>
+          </w:p>
+        </w:tc>
+      </w:tr>
+      <w:tr>
+        <w:tc>
+          <w:tcPr>
+            <w:tcW w:w="3792" w:type="dxa"/>
           </w:tcPr>
           <w:p>
             <w:pPr>
@@ -4050,38 +5025,17 @@
               </w:tabs>
             </w:pPr>
             <w:r>
-              <w:t>-</w:t>
-            </w:r>
-            <w:proofErr w:type="spellStart"/>
-            <w:r>
-              <w:t>activityRepository</w:t>
-            </w:r>
-            <w:proofErr w:type="spellEnd"/>
-            <w:r>
-              <w:t xml:space="preserve"> :</w:t>
-            </w:r>
-            <w:r>
-              <w:t xml:space="preserve"> </w:t>
-            </w:r>
-            <w:proofErr w:type="spellStart"/>
-            <w:r>
-              <w:t>Activity</w:t>
-            </w:r>
-            <w:r>
-              <w:t>Repository</w:t>
-            </w:r>
-            <w:proofErr w:type="spellEnd"/>
-          </w:p>
-        </w:tc>
-      </w:tr>
-      <w:tr>
-        <w:trPr>
-          <w:jc w:val="center"/>
-        </w:trPr>
-        <w:tc>
-          <w:tcPr>
-            <w:tcW w:w="3681" w:type="dxa"/>
-          </w:tcPr>
+              <w:t>+</w:t>
+            </w:r>
+            <w:proofErr w:type="spellStart"/>
+            <w:r>
+              <w:t>getHistory</w:t>
+            </w:r>
+            <w:proofErr w:type="spellEnd"/>
+            <w:r>
+              <w:t>(): History</w:t>
+            </w:r>
+          </w:p>
           <w:p>
             <w:pPr>
               <w:tabs>
@@ -4094,85 +5048,22 @@
             </w:r>
             <w:proofErr w:type="spellStart"/>
             <w:r>
-              <w:t>getactivity</w:t>
-            </w:r>
-            <w:proofErr w:type="spellEnd"/>
-            <w:r>
-              <w:t>() : List&lt;</w:t>
-            </w:r>
-            <w:r>
-              <w:t>Activity&gt; +</w:t>
-            </w:r>
-            <w:proofErr w:type="spellStart"/>
-            <w:r>
-              <w:t>editActivity</w:t>
-            </w:r>
-            <w:proofErr w:type="spellEnd"/>
-            <w:r>
-              <w:t>(Activity activity) : void</w:t>
-            </w:r>
-          </w:p>
-          <w:p>
-            <w:pPr>
-              <w:tabs>
-                <w:tab w:val="left" w:pos="270"/>
-                <w:tab w:val="left" w:pos="915"/>
-              </w:tabs>
-            </w:pPr>
-            <w:r>
-              <w:t>+</w:t>
-            </w:r>
-            <w:proofErr w:type="spellStart"/>
-            <w:r>
-              <w:t>postActivity</w:t>
-            </w:r>
-            <w:proofErr w:type="spellEnd"/>
-            <w:r>
-              <w:t>(Activity activity) : void</w:t>
-            </w:r>
-          </w:p>
-          <w:p>
-            <w:pPr>
-              <w:tabs>
-                <w:tab w:val="left" w:pos="270"/>
-                <w:tab w:val="left" w:pos="915"/>
-              </w:tabs>
-            </w:pPr>
-            <w:r>
-              <w:t>+</w:t>
-            </w:r>
-            <w:proofErr w:type="spellStart"/>
-            <w:r>
-              <w:t>deleteActivity</w:t>
-            </w:r>
-            <w:proofErr w:type="spellEnd"/>
-            <w:r>
-              <w:t>(Activity activity) : void</w:t>
-            </w:r>
-          </w:p>
-          <w:p>
-            <w:pPr>
-              <w:tabs>
-                <w:tab w:val="left" w:pos="270"/>
-                <w:tab w:val="left" w:pos="915"/>
-              </w:tabs>
-            </w:pPr>
-            <w:r>
-              <w:t>+</w:t>
-            </w:r>
-            <w:proofErr w:type="spellStart"/>
-            <w:r>
-              <w:t>getActivityByID</w:t>
-            </w:r>
-            <w:proofErr w:type="spellEnd"/>
-            <w:r>
-              <w:t>(long aid): Activity</w:t>
+              <w:t>editHistory</w:t>
+            </w:r>
+            <w:proofErr w:type="spellEnd"/>
+            <w:r>
+              <w:t>(History history): void</w:t>
             </w:r>
           </w:p>
         </w:tc>
       </w:tr>
     </w:tbl>
     <w:p/>
+    <w:p>
+      <w:r>
+        <w:br w:type="textWrapping" w:clear="all"/>
+      </w:r>
+    </w:p>
     <w:p>
       <w:r>
         <w:rPr>
@@ -4315,7 +5206,7 @@
             </w:pPr>
             <w:proofErr w:type="spellStart"/>
             <w:r>
-              <w:t>activityRepository</w:t>
+              <w:t>historyRepository</w:t>
             </w:r>
             <w:proofErr w:type="spellEnd"/>
           </w:p>
@@ -4340,7 +5231,7 @@
             </w:pPr>
             <w:proofErr w:type="spellStart"/>
             <w:r>
-              <w:t>Activity</w:t>
+              <w:t>History</w:t>
             </w:r>
             <w:r>
               <w:t>Repository</w:t>
@@ -4352,12 +5243,6 @@
     </w:tbl>
     <w:p/>
     <w:p>
-      <w:pPr>
-        <w:rPr>
-          <w:b/>
-          <w:bCs/>
-        </w:rPr>
-      </w:pPr>
       <w:r>
         <w:rPr>
           <w:b/>
@@ -4492,7 +5377,7 @@
             </w:pPr>
             <w:proofErr w:type="spellStart"/>
             <w:r>
-              <w:t>getactivity</w:t>
+              <w:t>getHistory</w:t>
             </w:r>
             <w:proofErr w:type="spellEnd"/>
           </w:p>
@@ -4503,7 +5388,19 @@
           </w:tcPr>
           <w:p>
             <w:r>
-              <w:t>Used for retrieve list of activity in the database</w:t>
+              <w:t>Used</w:t>
+            </w:r>
+            <w:r>
+              <w:t xml:space="preserve"> for </w:t>
+            </w:r>
+            <w:r>
+              <w:t>retrieve</w:t>
+            </w:r>
+            <w:r>
+              <w:t xml:space="preserve"> history</w:t>
+            </w:r>
+            <w:r>
+              <w:t xml:space="preserve"> from database</w:t>
             </w:r>
           </w:p>
         </w:tc>
@@ -4530,14 +5427,13 @@
               <w:t>:</w:t>
             </w:r>
             <w:r>
-              <w:t xml:space="preserve"> </w:t>
-            </w:r>
-            <w:r>
-              <w:t>List&lt;</w:t>
-            </w:r>
-            <w:r>
-              <w:t>Activity&gt;</w:t>
-            </w:r>
+              <w:t xml:space="preserve"> History</w:t>
+            </w:r>
+          </w:p>
+          <w:p>
+            <w:pPr>
+              <w:jc w:val="center"/>
+            </w:pPr>
           </w:p>
         </w:tc>
       </w:tr>
@@ -4565,7 +5461,7 @@
             </w:pPr>
             <w:proofErr w:type="spellStart"/>
             <w:r>
-              <w:t>editActivity</w:t>
+              <w:t>editHistory</w:t>
             </w:r>
             <w:proofErr w:type="spellEnd"/>
           </w:p>
@@ -4576,8 +5472,22 @@
           </w:tcPr>
           <w:p>
             <w:r>
-              <w:t>Used for change information about Activity</w:t>
-            </w:r>
+              <w:t>Used</w:t>
+            </w:r>
+            <w:r>
+              <w:t xml:space="preserve"> for </w:t>
+            </w:r>
+            <w:r>
+              <w:t>change information</w:t>
+            </w:r>
+            <w:r>
+              <w:t xml:space="preserve"> about</w:t>
+            </w:r>
+            <w:r>
+              <w:t xml:space="preserve"> history</w:t>
+            </w:r>
+            <w:bookmarkStart w:id="0" w:name="_GoBack"/>
+            <w:bookmarkEnd w:id="0"/>
           </w:p>
         </w:tc>
         <w:tc>
@@ -4627,320 +5537,29 @@
               <w:t>:</w:t>
             </w:r>
             <w:r>
-              <w:t xml:space="preserve"> </w:t>
-            </w:r>
-            <w:r>
-              <w:t>Activity</w:t>
-            </w:r>
-          </w:p>
-          <w:p>
-            <w:pPr>
-              <w:jc w:val="center"/>
-            </w:pPr>
-          </w:p>
-        </w:tc>
-      </w:tr>
-      <w:tr>
-        <w:tc>
-          <w:tcPr>
-            <w:tcW w:w="1129" w:type="dxa"/>
-          </w:tcPr>
-          <w:p>
-            <w:pPr>
-              <w:jc w:val="center"/>
-            </w:pPr>
-            <w:r>
-              <w:t>3</w:t>
-            </w:r>
-          </w:p>
-        </w:tc>
-        <w:tc>
-          <w:tcPr>
-            <w:tcW w:w="3119" w:type="dxa"/>
-          </w:tcPr>
-          <w:p>
-            <w:pPr>
-              <w:jc w:val="center"/>
-            </w:pPr>
-            <w:proofErr w:type="spellStart"/>
-            <w:r>
-              <w:t>postActivity</w:t>
-            </w:r>
-            <w:proofErr w:type="spellEnd"/>
-          </w:p>
-        </w:tc>
-        <w:tc>
-          <w:tcPr>
-            <w:tcW w:w="2410" w:type="dxa"/>
-          </w:tcPr>
-          <w:p>
-            <w:r>
-              <w:t>Used for adding new Activity to the database.</w:t>
-            </w:r>
-          </w:p>
-        </w:tc>
-        <w:tc>
-          <w:tcPr>
-            <w:tcW w:w="2358" w:type="dxa"/>
-          </w:tcPr>
-          <w:p>
-            <w:pPr>
-              <w:jc w:val="center"/>
-            </w:pPr>
-            <w:r>
-              <w:rPr>
-                <w:b/>
-                <w:bCs/>
-              </w:rPr>
-              <w:t>Return</w:t>
-            </w:r>
-            <w:r>
-              <w:rPr>
-                <w:b/>
-                <w:bCs/>
-              </w:rPr>
-              <w:t>:</w:t>
-            </w:r>
-            <w:r>
-              <w:t xml:space="preserve"> void</w:t>
-            </w:r>
-          </w:p>
-          <w:p>
-            <w:pPr>
-              <w:jc w:val="center"/>
-            </w:pPr>
-            <w:proofErr w:type="spellStart"/>
-            <w:r>
-              <w:rPr>
-                <w:b/>
-                <w:bCs/>
-              </w:rPr>
-              <w:t>Param</w:t>
-            </w:r>
-            <w:proofErr w:type="spellEnd"/>
-            <w:r>
-              <w:rPr>
-                <w:b/>
-                <w:bCs/>
-              </w:rPr>
-              <w:t>:</w:t>
-            </w:r>
-            <w:r>
-              <w:t xml:space="preserve"> </w:t>
-            </w:r>
-            <w:r>
-              <w:t>Activity</w:t>
-            </w:r>
-          </w:p>
-          <w:p>
-            <w:pPr>
-              <w:jc w:val="center"/>
-            </w:pPr>
-          </w:p>
-        </w:tc>
-      </w:tr>
-      <w:tr>
-        <w:tc>
-          <w:tcPr>
-            <w:tcW w:w="1129" w:type="dxa"/>
-          </w:tcPr>
-          <w:p>
-            <w:pPr>
-              <w:jc w:val="center"/>
-            </w:pPr>
-            <w:r>
-              <w:t>4</w:t>
-            </w:r>
-          </w:p>
-        </w:tc>
-        <w:tc>
-          <w:tcPr>
-            <w:tcW w:w="3119" w:type="dxa"/>
-          </w:tcPr>
-          <w:p>
-            <w:pPr>
-              <w:jc w:val="center"/>
-            </w:pPr>
-            <w:proofErr w:type="spellStart"/>
-            <w:r>
-              <w:t>deleteActivity</w:t>
-            </w:r>
-            <w:proofErr w:type="spellEnd"/>
-          </w:p>
-        </w:tc>
-        <w:tc>
-          <w:tcPr>
-            <w:tcW w:w="2410" w:type="dxa"/>
-          </w:tcPr>
-          <w:p>
-            <w:r>
-              <w:t>Used for delete activity</w:t>
-            </w:r>
-          </w:p>
-        </w:tc>
-        <w:tc>
-          <w:tcPr>
-            <w:tcW w:w="2358" w:type="dxa"/>
-          </w:tcPr>
-          <w:p>
-            <w:pPr>
-              <w:jc w:val="center"/>
-            </w:pPr>
-            <w:r>
-              <w:rPr>
-                <w:b/>
-                <w:bCs/>
-              </w:rPr>
-              <w:t>Return</w:t>
-            </w:r>
-            <w:r>
-              <w:rPr>
-                <w:b/>
-                <w:bCs/>
-              </w:rPr>
-              <w:t>:</w:t>
-            </w:r>
-            <w:r>
-              <w:t xml:space="preserve"> void</w:t>
-            </w:r>
-          </w:p>
-          <w:p>
-            <w:pPr>
-              <w:jc w:val="center"/>
-            </w:pPr>
-            <w:proofErr w:type="spellStart"/>
-            <w:r>
-              <w:rPr>
-                <w:b/>
-                <w:bCs/>
-              </w:rPr>
-              <w:t>Param</w:t>
-            </w:r>
-            <w:proofErr w:type="spellEnd"/>
-            <w:r>
-              <w:rPr>
-                <w:b/>
-                <w:bCs/>
-              </w:rPr>
-              <w:t>:</w:t>
-            </w:r>
-            <w:r>
-              <w:t xml:space="preserve"> </w:t>
-            </w:r>
-            <w:r>
-              <w:t>Activity</w:t>
-            </w:r>
-          </w:p>
-          <w:p>
-            <w:pPr>
-              <w:jc w:val="center"/>
-            </w:pPr>
-          </w:p>
-        </w:tc>
-      </w:tr>
-      <w:tr>
-        <w:tc>
-          <w:tcPr>
-            <w:tcW w:w="1129" w:type="dxa"/>
-          </w:tcPr>
-          <w:p>
-            <w:pPr>
-              <w:jc w:val="center"/>
-            </w:pPr>
-            <w:r>
-              <w:t>5</w:t>
-            </w:r>
-          </w:p>
-        </w:tc>
-        <w:tc>
-          <w:tcPr>
-            <w:tcW w:w="3119" w:type="dxa"/>
-          </w:tcPr>
-          <w:p>
-            <w:pPr>
-              <w:jc w:val="center"/>
-            </w:pPr>
-            <w:proofErr w:type="spellStart"/>
-            <w:r>
-              <w:t>getA</w:t>
-            </w:r>
-            <w:r>
-              <w:t>ctivity</w:t>
-            </w:r>
-            <w:r>
-              <w:t>ByID</w:t>
-            </w:r>
-            <w:proofErr w:type="spellEnd"/>
-          </w:p>
-        </w:tc>
-        <w:tc>
-          <w:tcPr>
-            <w:tcW w:w="2410" w:type="dxa"/>
-          </w:tcPr>
-          <w:p>
-            <w:r>
-              <w:t>Used for retrieve activity in the database</w:t>
-            </w:r>
-          </w:p>
-        </w:tc>
-        <w:tc>
-          <w:tcPr>
-            <w:tcW w:w="2358" w:type="dxa"/>
-          </w:tcPr>
-          <w:p>
-            <w:pPr>
-              <w:jc w:val="center"/>
-            </w:pPr>
-            <w:r>
-              <w:rPr>
-                <w:b/>
-                <w:bCs/>
-              </w:rPr>
-              <w:t>Return</w:t>
-            </w:r>
-            <w:r>
-              <w:rPr>
-                <w:b/>
-                <w:bCs/>
-              </w:rPr>
-              <w:t>:</w:t>
-            </w:r>
-            <w:r>
-              <w:t xml:space="preserve"> Activity</w:t>
-            </w:r>
-          </w:p>
-          <w:p>
-            <w:pPr>
-              <w:jc w:val="center"/>
-            </w:pPr>
-            <w:proofErr w:type="spellStart"/>
-            <w:r>
-              <w:rPr>
-                <w:b/>
-                <w:bCs/>
-              </w:rPr>
-              <w:t>Param</w:t>
-            </w:r>
-            <w:proofErr w:type="spellEnd"/>
-            <w:r>
-              <w:rPr>
-                <w:b/>
-                <w:bCs/>
-              </w:rPr>
-              <w:t>:</w:t>
-            </w:r>
-            <w:r>
-              <w:t xml:space="preserve"> Long</w:t>
-            </w:r>
-          </w:p>
-          <w:p>
-            <w:pPr>
-              <w:jc w:val="center"/>
-            </w:pPr>
+              <w:t xml:space="preserve"> History</w:t>
+            </w:r>
           </w:p>
         </w:tc>
       </w:tr>
     </w:tbl>
+    <w:p/>
+    <w:p/>
+    <w:p/>
+    <w:p/>
+    <w:p/>
+    <w:p/>
+    <w:p/>
+    <w:p/>
+    <w:p/>
+    <w:p/>
+    <w:p/>
+    <w:p/>
+    <w:p/>
+    <w:p/>
+    <w:p/>
+    <w:p/>
+    <w:p/>
     <w:p/>
     <w:p/>
     <w:p/>
@@ -4952,32 +5571,31 @@
         <w:tblLook w:val="04A0" w:firstRow="1" w:lastRow="0" w:firstColumn="1" w:lastColumn="0" w:noHBand="0" w:noVBand="1"/>
       </w:tblPr>
       <w:tblGrid>
-        <w:gridCol w:w="5756"/>
+        <w:gridCol w:w="3681"/>
       </w:tblGrid>
       <w:tr>
         <w:trPr>
-          <w:trHeight w:val="263"/>
           <w:jc w:val="center"/>
         </w:trPr>
         <w:tc>
           <w:tcPr>
-            <w:tcW w:w="5756" w:type="dxa"/>
-          </w:tcPr>
-          <w:p>
-            <w:pPr>
-              <w:jc w:val="center"/>
-              <w:rPr>
-                <w:b/>
-                <w:bCs/>
-              </w:rPr>
-            </w:pPr>
-            <w:proofErr w:type="spellStart"/>
-            <w:r>
-              <w:rPr>
-                <w:b/>
-                <w:bCs/>
-              </w:rPr>
-              <w:t>QuestionAnswerDAO</w:t>
+            <w:tcW w:w="3681" w:type="dxa"/>
+          </w:tcPr>
+          <w:p>
+            <w:pPr>
+              <w:jc w:val="center"/>
+              <w:rPr>
+                <w:b/>
+                <w:bCs/>
+              </w:rPr>
+            </w:pPr>
+            <w:proofErr w:type="spellStart"/>
+            <w:r>
+              <w:rPr>
+                <w:b/>
+                <w:bCs/>
+              </w:rPr>
+              <w:t>ActivityDAOImpl</w:t>
             </w:r>
             <w:proofErr w:type="spellEnd"/>
           </w:p>
@@ -4985,12 +5603,11 @@
       </w:tr>
       <w:tr>
         <w:trPr>
-          <w:trHeight w:val="534"/>
           <w:jc w:val="center"/>
         </w:trPr>
         <w:tc>
           <w:tcPr>
-            <w:tcW w:w="5756" w:type="dxa"/>
+            <w:tcW w:w="3681" w:type="dxa"/>
           </w:tcPr>
           <w:p>
             <w:pPr>
@@ -5000,22 +5617,25 @@
               </w:tabs>
             </w:pPr>
             <w:r>
+              <w:t>-</w:t>
+            </w:r>
+            <w:proofErr w:type="spellStart"/>
+            <w:r>
+              <w:t>activityRepository</w:t>
+            </w:r>
+            <w:proofErr w:type="spellEnd"/>
+            <w:r>
+              <w:t xml:space="preserve"> :</w:t>
+            </w:r>
+            <w:r>
               <w:t xml:space="preserve"> </w:t>
             </w:r>
-            <w:r>
-              <w:t>-</w:t>
-            </w:r>
-            <w:proofErr w:type="spellStart"/>
-            <w:r>
-              <w:t>questionAnswerRepository</w:t>
-            </w:r>
-            <w:proofErr w:type="spellEnd"/>
-            <w:r>
-              <w:t xml:space="preserve"> : </w:t>
-            </w:r>
-            <w:proofErr w:type="spellStart"/>
-            <w:r>
-              <w:t>QuestionRepository</w:t>
+            <w:proofErr w:type="spellStart"/>
+            <w:r>
+              <w:t>Activity</w:t>
+            </w:r>
+            <w:r>
+              <w:t>Repository</w:t>
             </w:r>
             <w:proofErr w:type="spellEnd"/>
           </w:p>
@@ -5023,12 +5643,11 @@
       </w:tr>
       <w:tr>
         <w:trPr>
-          <w:trHeight w:val="805"/>
           <w:jc w:val="center"/>
         </w:trPr>
         <w:tc>
           <w:tcPr>
-            <w:tcW w:w="5756" w:type="dxa"/>
+            <w:tcW w:w="3681" w:type="dxa"/>
           </w:tcPr>
           <w:p>
             <w:pPr>
@@ -5042,27 +5661,22 @@
             </w:r>
             <w:proofErr w:type="spellStart"/>
             <w:r>
-              <w:t>DeleteQA</w:t>
-            </w:r>
-            <w:proofErr w:type="spellEnd"/>
-            <w:r>
-              <w:t>(</w:t>
-            </w:r>
-            <w:proofErr w:type="spellStart"/>
-            <w:r>
-              <w:t>QuestionAnswer</w:t>
-            </w:r>
-            <w:proofErr w:type="spellEnd"/>
-            <w:r>
-              <w:t xml:space="preserve"> </w:t>
-            </w:r>
-            <w:proofErr w:type="spellStart"/>
-            <w:r>
-              <w:t>questionAnswer</w:t>
-            </w:r>
-            <w:proofErr w:type="spellEnd"/>
-            <w:r>
-              <w:t>) : void</w:t>
+              <w:t>getactivity</w:t>
+            </w:r>
+            <w:proofErr w:type="spellEnd"/>
+            <w:r>
+              <w:t>() : List&lt;</w:t>
+            </w:r>
+            <w:r>
+              <w:t>Activity&gt; +</w:t>
+            </w:r>
+            <w:proofErr w:type="spellStart"/>
+            <w:r>
+              <w:t>editActivity</w:t>
+            </w:r>
+            <w:proofErr w:type="spellEnd"/>
+            <w:r>
+              <w:t>(Activity activity) : void</w:t>
             </w:r>
           </w:p>
           <w:p>
@@ -5073,21 +5687,15 @@
               </w:tabs>
             </w:pPr>
             <w:r>
-              <w:t>+answer(</w:t>
-            </w:r>
-            <w:r>
-              <w:t xml:space="preserve">long </w:t>
-            </w:r>
-            <w:proofErr w:type="spellStart"/>
-            <w:r>
-              <w:t>qid</w:t>
-            </w:r>
-            <w:proofErr w:type="spellEnd"/>
-            <w:r>
-              <w:t xml:space="preserve">, </w:t>
-            </w:r>
-            <w:r>
-              <w:t>String answer) : void</w:t>
+              <w:t>+</w:t>
+            </w:r>
+            <w:proofErr w:type="spellStart"/>
+            <w:r>
+              <w:t>postActivity</w:t>
+            </w:r>
+            <w:proofErr w:type="spellEnd"/>
+            <w:r>
+              <w:t>(Activity activity) : void</w:t>
             </w:r>
           </w:p>
           <w:p>
@@ -5102,19 +5710,11 @@
             </w:r>
             <w:proofErr w:type="spellStart"/>
             <w:r>
-              <w:t>getQuestion</w:t>
-            </w:r>
-            <w:proofErr w:type="spellEnd"/>
-            <w:r>
-              <w:t>() : List&lt;</w:t>
-            </w:r>
-            <w:proofErr w:type="spellStart"/>
-            <w:r>
-              <w:t>QuestionAnswer</w:t>
-            </w:r>
-            <w:proofErr w:type="spellEnd"/>
-            <w:r>
-              <w:t>&gt;</w:t>
+              <w:t>deleteActivity</w:t>
+            </w:r>
+            <w:proofErr w:type="spellEnd"/>
+            <w:r>
+              <w:t>(Activity activity) : void</w:t>
             </w:r>
           </w:p>
           <w:p>
@@ -5129,19 +5729,11 @@
             </w:r>
             <w:proofErr w:type="spellStart"/>
             <w:r>
-              <w:t>askQuestion</w:t>
-            </w:r>
-            <w:proofErr w:type="spellEnd"/>
-            <w:r>
-              <w:t>(</w:t>
-            </w:r>
-            <w:proofErr w:type="spellStart"/>
-            <w:r>
-              <w:t>QuestionAnswer</w:t>
-            </w:r>
-            <w:proofErr w:type="spellEnd"/>
-            <w:r>
-              <w:t xml:space="preserve"> question) : void</w:t>
+              <w:t>getActivityByID</w:t>
+            </w:r>
+            <w:proofErr w:type="spellEnd"/>
+            <w:r>
+              <w:t>(long aid): Activity</w:t>
             </w:r>
           </w:p>
         </w:tc>
@@ -5290,7 +5882,7 @@
             </w:pPr>
             <w:proofErr w:type="spellStart"/>
             <w:r>
-              <w:t>questionAnswerRepository</w:t>
+              <w:t>activityRepository</w:t>
             </w:r>
             <w:proofErr w:type="spellEnd"/>
           </w:p>
@@ -5315,7 +5907,10 @@
             </w:pPr>
             <w:proofErr w:type="spellStart"/>
             <w:r>
-              <w:t>QuestionRepository</w:t>
+              <w:t>Activity</w:t>
+            </w:r>
+            <w:r>
+              <w:t>Repository</w:t>
             </w:r>
             <w:proofErr w:type="spellEnd"/>
           </w:p>
@@ -5464,14 +6059,987 @@
             </w:pPr>
             <w:proofErr w:type="spellStart"/>
             <w:r>
+              <w:t>getactivity</w:t>
+            </w:r>
+            <w:proofErr w:type="spellEnd"/>
+          </w:p>
+        </w:tc>
+        <w:tc>
+          <w:tcPr>
+            <w:tcW w:w="2410" w:type="dxa"/>
+          </w:tcPr>
+          <w:p>
+            <w:r>
+              <w:t>Used for retrieve list of activity in the database</w:t>
+            </w:r>
+          </w:p>
+        </w:tc>
+        <w:tc>
+          <w:tcPr>
+            <w:tcW w:w="2358" w:type="dxa"/>
+          </w:tcPr>
+          <w:p>
+            <w:pPr>
+              <w:jc w:val="center"/>
+            </w:pPr>
+            <w:r>
+              <w:rPr>
+                <w:b/>
+                <w:bCs/>
+              </w:rPr>
+              <w:t>Return</w:t>
+            </w:r>
+            <w:r>
+              <w:rPr>
+                <w:b/>
+                <w:bCs/>
+              </w:rPr>
+              <w:t>:</w:t>
+            </w:r>
+            <w:r>
+              <w:t xml:space="preserve"> </w:t>
+            </w:r>
+            <w:r>
+              <w:t>List&lt;</w:t>
+            </w:r>
+            <w:r>
+              <w:t>Activity&gt;</w:t>
+            </w:r>
+          </w:p>
+        </w:tc>
+      </w:tr>
+      <w:tr>
+        <w:tc>
+          <w:tcPr>
+            <w:tcW w:w="1129" w:type="dxa"/>
+          </w:tcPr>
+          <w:p>
+            <w:pPr>
+              <w:jc w:val="center"/>
+            </w:pPr>
+            <w:r>
+              <w:t>2</w:t>
+            </w:r>
+          </w:p>
+        </w:tc>
+        <w:tc>
+          <w:tcPr>
+            <w:tcW w:w="3119" w:type="dxa"/>
+          </w:tcPr>
+          <w:p>
+            <w:pPr>
+              <w:jc w:val="center"/>
+            </w:pPr>
+            <w:proofErr w:type="spellStart"/>
+            <w:r>
+              <w:t>editActivity</w:t>
+            </w:r>
+            <w:proofErr w:type="spellEnd"/>
+          </w:p>
+        </w:tc>
+        <w:tc>
+          <w:tcPr>
+            <w:tcW w:w="2410" w:type="dxa"/>
+          </w:tcPr>
+          <w:p>
+            <w:r>
+              <w:t>Used for change information about Activity</w:t>
+            </w:r>
+          </w:p>
+        </w:tc>
+        <w:tc>
+          <w:tcPr>
+            <w:tcW w:w="2358" w:type="dxa"/>
+          </w:tcPr>
+          <w:p>
+            <w:pPr>
+              <w:jc w:val="center"/>
+            </w:pPr>
+            <w:r>
+              <w:rPr>
+                <w:b/>
+                <w:bCs/>
+              </w:rPr>
+              <w:t>Return</w:t>
+            </w:r>
+            <w:r>
+              <w:rPr>
+                <w:b/>
+                <w:bCs/>
+              </w:rPr>
+              <w:t>:</w:t>
+            </w:r>
+            <w:r>
+              <w:t xml:space="preserve"> void</w:t>
+            </w:r>
+          </w:p>
+          <w:p>
+            <w:pPr>
+              <w:jc w:val="center"/>
+            </w:pPr>
+            <w:proofErr w:type="spellStart"/>
+            <w:r>
+              <w:rPr>
+                <w:b/>
+                <w:bCs/>
+              </w:rPr>
+              <w:t>Param</w:t>
+            </w:r>
+            <w:proofErr w:type="spellEnd"/>
+            <w:r>
+              <w:rPr>
+                <w:b/>
+                <w:bCs/>
+              </w:rPr>
+              <w:t>:</w:t>
+            </w:r>
+            <w:r>
+              <w:t xml:space="preserve"> </w:t>
+            </w:r>
+            <w:r>
+              <w:t>Activity</w:t>
+            </w:r>
+          </w:p>
+          <w:p>
+            <w:pPr>
+              <w:jc w:val="center"/>
+            </w:pPr>
+          </w:p>
+        </w:tc>
+      </w:tr>
+      <w:tr>
+        <w:tc>
+          <w:tcPr>
+            <w:tcW w:w="1129" w:type="dxa"/>
+          </w:tcPr>
+          <w:p>
+            <w:pPr>
+              <w:jc w:val="center"/>
+            </w:pPr>
+            <w:r>
+              <w:t>3</w:t>
+            </w:r>
+          </w:p>
+        </w:tc>
+        <w:tc>
+          <w:tcPr>
+            <w:tcW w:w="3119" w:type="dxa"/>
+          </w:tcPr>
+          <w:p>
+            <w:pPr>
+              <w:jc w:val="center"/>
+            </w:pPr>
+            <w:proofErr w:type="spellStart"/>
+            <w:r>
+              <w:t>postActivity</w:t>
+            </w:r>
+            <w:proofErr w:type="spellEnd"/>
+          </w:p>
+        </w:tc>
+        <w:tc>
+          <w:tcPr>
+            <w:tcW w:w="2410" w:type="dxa"/>
+          </w:tcPr>
+          <w:p>
+            <w:r>
+              <w:t>Used for adding new Activity to the database.</w:t>
+            </w:r>
+          </w:p>
+        </w:tc>
+        <w:tc>
+          <w:tcPr>
+            <w:tcW w:w="2358" w:type="dxa"/>
+          </w:tcPr>
+          <w:p>
+            <w:pPr>
+              <w:jc w:val="center"/>
+            </w:pPr>
+            <w:r>
+              <w:rPr>
+                <w:b/>
+                <w:bCs/>
+              </w:rPr>
+              <w:t>Return</w:t>
+            </w:r>
+            <w:r>
+              <w:rPr>
+                <w:b/>
+                <w:bCs/>
+              </w:rPr>
+              <w:t>:</w:t>
+            </w:r>
+            <w:r>
+              <w:t xml:space="preserve"> void</w:t>
+            </w:r>
+          </w:p>
+          <w:p>
+            <w:pPr>
+              <w:jc w:val="center"/>
+            </w:pPr>
+            <w:proofErr w:type="spellStart"/>
+            <w:r>
+              <w:rPr>
+                <w:b/>
+                <w:bCs/>
+              </w:rPr>
+              <w:t>Param</w:t>
+            </w:r>
+            <w:proofErr w:type="spellEnd"/>
+            <w:r>
+              <w:rPr>
+                <w:b/>
+                <w:bCs/>
+              </w:rPr>
+              <w:t>:</w:t>
+            </w:r>
+            <w:r>
+              <w:t xml:space="preserve"> </w:t>
+            </w:r>
+            <w:r>
+              <w:t>Activity</w:t>
+            </w:r>
+          </w:p>
+          <w:p>
+            <w:pPr>
+              <w:jc w:val="center"/>
+            </w:pPr>
+          </w:p>
+        </w:tc>
+      </w:tr>
+      <w:tr>
+        <w:tc>
+          <w:tcPr>
+            <w:tcW w:w="1129" w:type="dxa"/>
+          </w:tcPr>
+          <w:p>
+            <w:pPr>
+              <w:jc w:val="center"/>
+            </w:pPr>
+            <w:r>
+              <w:t>4</w:t>
+            </w:r>
+          </w:p>
+        </w:tc>
+        <w:tc>
+          <w:tcPr>
+            <w:tcW w:w="3119" w:type="dxa"/>
+          </w:tcPr>
+          <w:p>
+            <w:pPr>
+              <w:jc w:val="center"/>
+            </w:pPr>
+            <w:proofErr w:type="spellStart"/>
+            <w:r>
+              <w:t>deleteActivity</w:t>
+            </w:r>
+            <w:proofErr w:type="spellEnd"/>
+          </w:p>
+        </w:tc>
+        <w:tc>
+          <w:tcPr>
+            <w:tcW w:w="2410" w:type="dxa"/>
+          </w:tcPr>
+          <w:p>
+            <w:r>
+              <w:t>Used for delete activity</w:t>
+            </w:r>
+          </w:p>
+        </w:tc>
+        <w:tc>
+          <w:tcPr>
+            <w:tcW w:w="2358" w:type="dxa"/>
+          </w:tcPr>
+          <w:p>
+            <w:pPr>
+              <w:jc w:val="center"/>
+            </w:pPr>
+            <w:r>
+              <w:rPr>
+                <w:b/>
+                <w:bCs/>
+              </w:rPr>
+              <w:t>Return</w:t>
+            </w:r>
+            <w:r>
+              <w:rPr>
+                <w:b/>
+                <w:bCs/>
+              </w:rPr>
+              <w:t>:</w:t>
+            </w:r>
+            <w:r>
+              <w:t xml:space="preserve"> void</w:t>
+            </w:r>
+          </w:p>
+          <w:p>
+            <w:pPr>
+              <w:jc w:val="center"/>
+            </w:pPr>
+            <w:proofErr w:type="spellStart"/>
+            <w:r>
+              <w:rPr>
+                <w:b/>
+                <w:bCs/>
+              </w:rPr>
+              <w:t>Param</w:t>
+            </w:r>
+            <w:proofErr w:type="spellEnd"/>
+            <w:r>
+              <w:rPr>
+                <w:b/>
+                <w:bCs/>
+              </w:rPr>
+              <w:t>:</w:t>
+            </w:r>
+            <w:r>
+              <w:t xml:space="preserve"> </w:t>
+            </w:r>
+            <w:r>
+              <w:t>Activity</w:t>
+            </w:r>
+          </w:p>
+          <w:p>
+            <w:pPr>
+              <w:jc w:val="center"/>
+            </w:pPr>
+          </w:p>
+        </w:tc>
+      </w:tr>
+      <w:tr>
+        <w:tc>
+          <w:tcPr>
+            <w:tcW w:w="1129" w:type="dxa"/>
+          </w:tcPr>
+          <w:p>
+            <w:pPr>
+              <w:jc w:val="center"/>
+            </w:pPr>
+            <w:r>
+              <w:t>5</w:t>
+            </w:r>
+          </w:p>
+        </w:tc>
+        <w:tc>
+          <w:tcPr>
+            <w:tcW w:w="3119" w:type="dxa"/>
+          </w:tcPr>
+          <w:p>
+            <w:pPr>
+              <w:jc w:val="center"/>
+            </w:pPr>
+            <w:proofErr w:type="spellStart"/>
+            <w:r>
+              <w:t>getA</w:t>
+            </w:r>
+            <w:r>
+              <w:t>ctivity</w:t>
+            </w:r>
+            <w:r>
+              <w:t>ByID</w:t>
+            </w:r>
+            <w:proofErr w:type="spellEnd"/>
+          </w:p>
+        </w:tc>
+        <w:tc>
+          <w:tcPr>
+            <w:tcW w:w="2410" w:type="dxa"/>
+          </w:tcPr>
+          <w:p>
+            <w:r>
+              <w:t>Used for retrieve activity in the database</w:t>
+            </w:r>
+          </w:p>
+        </w:tc>
+        <w:tc>
+          <w:tcPr>
+            <w:tcW w:w="2358" w:type="dxa"/>
+          </w:tcPr>
+          <w:p>
+            <w:pPr>
+              <w:jc w:val="center"/>
+            </w:pPr>
+            <w:r>
+              <w:rPr>
+                <w:b/>
+                <w:bCs/>
+              </w:rPr>
+              <w:t>Return</w:t>
+            </w:r>
+            <w:r>
+              <w:rPr>
+                <w:b/>
+                <w:bCs/>
+              </w:rPr>
+              <w:t>:</w:t>
+            </w:r>
+            <w:r>
+              <w:t xml:space="preserve"> Activity</w:t>
+            </w:r>
+          </w:p>
+          <w:p>
+            <w:pPr>
+              <w:jc w:val="center"/>
+            </w:pPr>
+            <w:proofErr w:type="spellStart"/>
+            <w:r>
+              <w:rPr>
+                <w:b/>
+                <w:bCs/>
+              </w:rPr>
+              <w:t>Param</w:t>
+            </w:r>
+            <w:proofErr w:type="spellEnd"/>
+            <w:r>
+              <w:rPr>
+                <w:b/>
+                <w:bCs/>
+              </w:rPr>
+              <w:t>:</w:t>
+            </w:r>
+            <w:r>
+              <w:t xml:space="preserve"> Long</w:t>
+            </w:r>
+          </w:p>
+          <w:p>
+            <w:pPr>
+              <w:jc w:val="center"/>
+            </w:pPr>
+          </w:p>
+        </w:tc>
+      </w:tr>
+    </w:tbl>
+    <w:p/>
+    <w:p/>
+    <w:p/>
+    <w:tbl>
+      <w:tblPr>
+        <w:tblStyle w:val="a3"/>
+        <w:tblW w:w="0" w:type="auto"/>
+        <w:jc w:val="center"/>
+        <w:tblLook w:val="04A0" w:firstRow="1" w:lastRow="0" w:firstColumn="1" w:lastColumn="0" w:noHBand="0" w:noVBand="1"/>
+      </w:tblPr>
+      <w:tblGrid>
+        <w:gridCol w:w="5756"/>
+      </w:tblGrid>
+      <w:tr>
+        <w:trPr>
+          <w:trHeight w:val="263"/>
+          <w:jc w:val="center"/>
+        </w:trPr>
+        <w:tc>
+          <w:tcPr>
+            <w:tcW w:w="5756" w:type="dxa"/>
+          </w:tcPr>
+          <w:p>
+            <w:pPr>
+              <w:jc w:val="center"/>
+              <w:rPr>
+                <w:b/>
+                <w:bCs/>
+              </w:rPr>
+            </w:pPr>
+            <w:proofErr w:type="spellStart"/>
+            <w:r>
+              <w:rPr>
+                <w:b/>
+                <w:bCs/>
+              </w:rPr>
+              <w:t>QuestionAnswerDAO</w:t>
+            </w:r>
+            <w:proofErr w:type="spellEnd"/>
+          </w:p>
+        </w:tc>
+      </w:tr>
+      <w:tr>
+        <w:trPr>
+          <w:trHeight w:val="534"/>
+          <w:jc w:val="center"/>
+        </w:trPr>
+        <w:tc>
+          <w:tcPr>
+            <w:tcW w:w="5756" w:type="dxa"/>
+          </w:tcPr>
+          <w:p>
+            <w:pPr>
+              <w:tabs>
+                <w:tab w:val="left" w:pos="270"/>
+                <w:tab w:val="left" w:pos="915"/>
+              </w:tabs>
+            </w:pPr>
+            <w:r>
+              <w:t xml:space="preserve"> </w:t>
+            </w:r>
+            <w:r>
+              <w:t>-</w:t>
+            </w:r>
+            <w:proofErr w:type="spellStart"/>
+            <w:r>
+              <w:t>questionAnswerRepository</w:t>
+            </w:r>
+            <w:proofErr w:type="spellEnd"/>
+            <w:r>
+              <w:t xml:space="preserve"> : </w:t>
+            </w:r>
+            <w:proofErr w:type="spellStart"/>
+            <w:r>
+              <w:t>QuestionRepository</w:t>
+            </w:r>
+            <w:proofErr w:type="spellEnd"/>
+          </w:p>
+        </w:tc>
+      </w:tr>
+      <w:tr>
+        <w:trPr>
+          <w:trHeight w:val="805"/>
+          <w:jc w:val="center"/>
+        </w:trPr>
+        <w:tc>
+          <w:tcPr>
+            <w:tcW w:w="5756" w:type="dxa"/>
+          </w:tcPr>
+          <w:p>
+            <w:pPr>
+              <w:tabs>
+                <w:tab w:val="left" w:pos="270"/>
+                <w:tab w:val="left" w:pos="915"/>
+              </w:tabs>
+            </w:pPr>
+            <w:r>
+              <w:t>+</w:t>
+            </w:r>
+            <w:proofErr w:type="spellStart"/>
+            <w:r>
+              <w:t>DeleteQA</w:t>
+            </w:r>
+            <w:proofErr w:type="spellEnd"/>
+            <w:r>
+              <w:t>(</w:t>
+            </w:r>
+            <w:proofErr w:type="spellStart"/>
+            <w:r>
+              <w:t>QuestionAnswer</w:t>
+            </w:r>
+            <w:proofErr w:type="spellEnd"/>
+            <w:r>
+              <w:t xml:space="preserve"> </w:t>
+            </w:r>
+            <w:proofErr w:type="spellStart"/>
+            <w:r>
+              <w:t>questionAnswer</w:t>
+            </w:r>
+            <w:proofErr w:type="spellEnd"/>
+            <w:r>
+              <w:t>) : void</w:t>
+            </w:r>
+          </w:p>
+          <w:p>
+            <w:pPr>
+              <w:tabs>
+                <w:tab w:val="left" w:pos="270"/>
+                <w:tab w:val="left" w:pos="915"/>
+              </w:tabs>
+            </w:pPr>
+            <w:r>
+              <w:t>+answer(</w:t>
+            </w:r>
+            <w:r>
+              <w:t xml:space="preserve">long </w:t>
+            </w:r>
+            <w:proofErr w:type="spellStart"/>
+            <w:r>
+              <w:t>qid</w:t>
+            </w:r>
+            <w:proofErr w:type="spellEnd"/>
+            <w:r>
+              <w:t xml:space="preserve">, </w:t>
+            </w:r>
+            <w:r>
+              <w:t>String answer) : void</w:t>
+            </w:r>
+          </w:p>
+          <w:p>
+            <w:pPr>
+              <w:tabs>
+                <w:tab w:val="left" w:pos="270"/>
+                <w:tab w:val="left" w:pos="915"/>
+              </w:tabs>
+            </w:pPr>
+            <w:r>
+              <w:t>+</w:t>
+            </w:r>
+            <w:proofErr w:type="spellStart"/>
+            <w:r>
               <w:t>getQuestion</w:t>
             </w:r>
             <w:proofErr w:type="spellEnd"/>
+            <w:r>
+              <w:t>() : List&lt;</w:t>
+            </w:r>
+            <w:proofErr w:type="spellStart"/>
+            <w:r>
+              <w:t>QuestionAnswer</w:t>
+            </w:r>
+            <w:proofErr w:type="spellEnd"/>
+            <w:r>
+              <w:t>&gt;</w:t>
+            </w:r>
+          </w:p>
+          <w:p>
+            <w:pPr>
+              <w:tabs>
+                <w:tab w:val="left" w:pos="270"/>
+                <w:tab w:val="left" w:pos="915"/>
+              </w:tabs>
+            </w:pPr>
+            <w:r>
+              <w:t>+</w:t>
+            </w:r>
+            <w:proofErr w:type="spellStart"/>
+            <w:r>
+              <w:t>askQuestion</w:t>
+            </w:r>
+            <w:proofErr w:type="spellEnd"/>
+            <w:r>
+              <w:t>(</w:t>
+            </w:r>
+            <w:proofErr w:type="spellStart"/>
+            <w:r>
+              <w:t>QuestionAnswer</w:t>
+            </w:r>
+            <w:proofErr w:type="spellEnd"/>
+            <w:r>
+              <w:t xml:space="preserve"> question) : void</w:t>
+            </w:r>
+          </w:p>
+        </w:tc>
+      </w:tr>
+    </w:tbl>
+    <w:p/>
+    <w:p>
+      <w:r>
+        <w:rPr>
+          <w:b/>
+          <w:bCs/>
+        </w:rPr>
+        <w:t>Property</w:t>
+      </w:r>
+      <w:r>
+        <w:rPr>
+          <w:b/>
+          <w:bCs/>
+        </w:rPr>
+        <w:t>:</w:t>
+      </w:r>
+    </w:p>
+    <w:tbl>
+      <w:tblPr>
+        <w:tblStyle w:val="a3"/>
+        <w:tblW w:w="0" w:type="auto"/>
+        <w:tblLook w:val="04A0" w:firstRow="1" w:lastRow="0" w:firstColumn="1" w:lastColumn="0" w:noHBand="0" w:noVBand="1"/>
+      </w:tblPr>
+      <w:tblGrid>
+        <w:gridCol w:w="1129"/>
+        <w:gridCol w:w="3119"/>
+        <w:gridCol w:w="2410"/>
+        <w:gridCol w:w="2358"/>
+      </w:tblGrid>
+      <w:tr>
+        <w:tc>
+          <w:tcPr>
+            <w:tcW w:w="1129" w:type="dxa"/>
+            <w:shd w:val="clear" w:color="auto" w:fill="A6A6A6" w:themeFill="background1" w:themeFillShade="A6"/>
+          </w:tcPr>
+          <w:p>
+            <w:pPr>
+              <w:jc w:val="center"/>
+              <w:rPr>
+                <w:b/>
+                <w:bCs/>
+              </w:rPr>
+            </w:pPr>
+            <w:r>
+              <w:rPr>
+                <w:b/>
+                <w:bCs/>
+              </w:rPr>
+              <w:t>ID</w:t>
+            </w:r>
+          </w:p>
+        </w:tc>
+        <w:tc>
+          <w:tcPr>
+            <w:tcW w:w="3119" w:type="dxa"/>
+            <w:shd w:val="clear" w:color="auto" w:fill="A6A6A6" w:themeFill="background1" w:themeFillShade="A6"/>
+          </w:tcPr>
+          <w:p>
+            <w:pPr>
+              <w:jc w:val="center"/>
+              <w:rPr>
+                <w:b/>
+                <w:bCs/>
+              </w:rPr>
+            </w:pPr>
+            <w:r>
+              <w:rPr>
+                <w:b/>
+                <w:bCs/>
+              </w:rPr>
+              <w:t>Name</w:t>
+            </w:r>
           </w:p>
         </w:tc>
         <w:tc>
           <w:tcPr>
             <w:tcW w:w="2410" w:type="dxa"/>
+            <w:shd w:val="clear" w:color="auto" w:fill="A6A6A6" w:themeFill="background1" w:themeFillShade="A6"/>
+          </w:tcPr>
+          <w:p>
+            <w:pPr>
+              <w:jc w:val="center"/>
+              <w:rPr>
+                <w:b/>
+                <w:bCs/>
+              </w:rPr>
+            </w:pPr>
+            <w:r>
+              <w:rPr>
+                <w:b/>
+                <w:bCs/>
+              </w:rPr>
+              <w:t>Description</w:t>
+            </w:r>
+          </w:p>
+        </w:tc>
+        <w:tc>
+          <w:tcPr>
+            <w:tcW w:w="2358" w:type="dxa"/>
+            <w:shd w:val="clear" w:color="auto" w:fill="A6A6A6" w:themeFill="background1" w:themeFillShade="A6"/>
+          </w:tcPr>
+          <w:p>
+            <w:pPr>
+              <w:jc w:val="center"/>
+              <w:rPr>
+                <w:b/>
+                <w:bCs/>
+              </w:rPr>
+            </w:pPr>
+            <w:r>
+              <w:rPr>
+                <w:b/>
+                <w:bCs/>
+              </w:rPr>
+              <w:t>Remark</w:t>
+            </w:r>
+          </w:p>
+        </w:tc>
+      </w:tr>
+      <w:tr>
+        <w:tc>
+          <w:tcPr>
+            <w:tcW w:w="1129" w:type="dxa"/>
+          </w:tcPr>
+          <w:p>
+            <w:pPr>
+              <w:jc w:val="center"/>
+            </w:pPr>
+            <w:r>
+              <w:lastRenderedPageBreak/>
+              <w:t>1</w:t>
+            </w:r>
+          </w:p>
+        </w:tc>
+        <w:tc>
+          <w:tcPr>
+            <w:tcW w:w="3119" w:type="dxa"/>
+          </w:tcPr>
+          <w:p>
+            <w:pPr>
+              <w:jc w:val="center"/>
+            </w:pPr>
+            <w:proofErr w:type="spellStart"/>
+            <w:r>
+              <w:t>questionAnswerRepository</w:t>
+            </w:r>
+            <w:proofErr w:type="spellEnd"/>
+          </w:p>
+        </w:tc>
+        <w:tc>
+          <w:tcPr>
+            <w:tcW w:w="2410" w:type="dxa"/>
+          </w:tcPr>
+          <w:p>
+            <w:r>
+              <w:t>Used for controller to database.</w:t>
+            </w:r>
+          </w:p>
+        </w:tc>
+        <w:tc>
+          <w:tcPr>
+            <w:tcW w:w="2358" w:type="dxa"/>
+          </w:tcPr>
+          <w:p>
+            <w:pPr>
+              <w:jc w:val="center"/>
+            </w:pPr>
+            <w:proofErr w:type="spellStart"/>
+            <w:r>
+              <w:t>QuestionRepository</w:t>
+            </w:r>
+            <w:proofErr w:type="spellEnd"/>
+          </w:p>
+        </w:tc>
+      </w:tr>
+    </w:tbl>
+    <w:p/>
+    <w:p>
+      <w:pPr>
+        <w:rPr>
+          <w:b/>
+          <w:bCs/>
+        </w:rPr>
+      </w:pPr>
+      <w:r>
+        <w:rPr>
+          <w:b/>
+          <w:bCs/>
+        </w:rPr>
+        <w:t>Method:</w:t>
+      </w:r>
+    </w:p>
+    <w:tbl>
+      <w:tblPr>
+        <w:tblStyle w:val="a3"/>
+        <w:tblW w:w="0" w:type="auto"/>
+        <w:tblLook w:val="04A0" w:firstRow="1" w:lastRow="0" w:firstColumn="1" w:lastColumn="0" w:noHBand="0" w:noVBand="1"/>
+      </w:tblPr>
+      <w:tblGrid>
+        <w:gridCol w:w="1129"/>
+        <w:gridCol w:w="3119"/>
+        <w:gridCol w:w="2410"/>
+        <w:gridCol w:w="2358"/>
+      </w:tblGrid>
+      <w:tr>
+        <w:tc>
+          <w:tcPr>
+            <w:tcW w:w="1129" w:type="dxa"/>
+            <w:shd w:val="clear" w:color="auto" w:fill="A6A6A6" w:themeFill="background1" w:themeFillShade="A6"/>
+          </w:tcPr>
+          <w:p>
+            <w:pPr>
+              <w:jc w:val="center"/>
+              <w:rPr>
+                <w:b/>
+                <w:bCs/>
+              </w:rPr>
+            </w:pPr>
+            <w:r>
+              <w:rPr>
+                <w:b/>
+                <w:bCs/>
+              </w:rPr>
+              <w:t>ID</w:t>
+            </w:r>
+          </w:p>
+        </w:tc>
+        <w:tc>
+          <w:tcPr>
+            <w:tcW w:w="3119" w:type="dxa"/>
+            <w:shd w:val="clear" w:color="auto" w:fill="A6A6A6" w:themeFill="background1" w:themeFillShade="A6"/>
+          </w:tcPr>
+          <w:p>
+            <w:pPr>
+              <w:jc w:val="center"/>
+              <w:rPr>
+                <w:b/>
+                <w:bCs/>
+              </w:rPr>
+            </w:pPr>
+            <w:r>
+              <w:rPr>
+                <w:b/>
+                <w:bCs/>
+              </w:rPr>
+              <w:t>Name</w:t>
+            </w:r>
+          </w:p>
+        </w:tc>
+        <w:tc>
+          <w:tcPr>
+            <w:tcW w:w="2410" w:type="dxa"/>
+            <w:shd w:val="clear" w:color="auto" w:fill="A6A6A6" w:themeFill="background1" w:themeFillShade="A6"/>
+          </w:tcPr>
+          <w:p>
+            <w:pPr>
+              <w:jc w:val="center"/>
+              <w:rPr>
+                <w:b/>
+                <w:bCs/>
+              </w:rPr>
+            </w:pPr>
+            <w:r>
+              <w:rPr>
+                <w:b/>
+                <w:bCs/>
+              </w:rPr>
+              <w:t>Description</w:t>
+            </w:r>
+          </w:p>
+        </w:tc>
+        <w:tc>
+          <w:tcPr>
+            <w:tcW w:w="2358" w:type="dxa"/>
+            <w:shd w:val="clear" w:color="auto" w:fill="A6A6A6" w:themeFill="background1" w:themeFillShade="A6"/>
+          </w:tcPr>
+          <w:p>
+            <w:pPr>
+              <w:jc w:val="center"/>
+              <w:rPr>
+                <w:b/>
+                <w:bCs/>
+              </w:rPr>
+            </w:pPr>
+            <w:r>
+              <w:rPr>
+                <w:b/>
+                <w:bCs/>
+              </w:rPr>
+              <w:t>Remark</w:t>
+            </w:r>
+          </w:p>
+        </w:tc>
+      </w:tr>
+      <w:tr>
+        <w:tc>
+          <w:tcPr>
+            <w:tcW w:w="1129" w:type="dxa"/>
+          </w:tcPr>
+          <w:p>
+            <w:pPr>
+              <w:jc w:val="center"/>
+            </w:pPr>
+            <w:r>
+              <w:t>1</w:t>
+            </w:r>
+          </w:p>
+        </w:tc>
+        <w:tc>
+          <w:tcPr>
+            <w:tcW w:w="3119" w:type="dxa"/>
+          </w:tcPr>
+          <w:p>
+            <w:pPr>
+              <w:jc w:val="center"/>
+            </w:pPr>
+            <w:proofErr w:type="spellStart"/>
+            <w:r>
+              <w:t>getQuestion</w:t>
+            </w:r>
+            <w:proofErr w:type="spellEnd"/>
+          </w:p>
+        </w:tc>
+        <w:tc>
+          <w:tcPr>
+            <w:tcW w:w="2410" w:type="dxa"/>
           </w:tcPr>
           <w:p>
             <w:r>
@@ -5618,8 +7186,6 @@
             </w:pPr>
           </w:p>
         </w:tc>
-        <w:bookmarkStart w:id="0" w:name="_GoBack"/>
-        <w:bookmarkEnd w:id="0"/>
       </w:tr>
       <w:tr>
         <w:tc>
@@ -6733,7 +8299,7 @@
   <a:extraClrSchemeLst/>
   <a:extLst>
     <a:ext uri="{05A4C25C-085E-4340-85A3-A5531E510DB2}">
-      <thm15:themeFamily xmlns:thm15="http://schemas.microsoft.com/office/thememl/2012/main" xmlns="" name="Office Theme" id="{62F939B6-93AF-4DB8-9C6B-D6C7DFDC589F}" vid="{4A3C46E8-61CC-4603-A589-7422A47A8E4A}"/>
+      <thm15:themeFamily xmlns="" xmlns:thm15="http://schemas.microsoft.com/office/thememl/2012/main" name="Office Theme" id="{62F939B6-93AF-4DB8-9C6B-D6C7DFDC589F}" vid="{4A3C46E8-61CC-4603-A589-7422A47A8E4A}"/>
     </a:ext>
   </a:extLst>
 </a:theme>
@@ -6744,7 +8310,7 @@
 </file>
 
 <file path=customXml/itemProps1.xml><?xml version="1.0" encoding="utf-8"?>
-<ds:datastoreItem xmlns:ds="http://schemas.openxmlformats.org/officeDocument/2006/customXml" ds:itemID="{7AC3DF78-CC0E-4DB4-B586-33A2F2E4883A}">
+<ds:datastoreItem xmlns:ds="http://schemas.openxmlformats.org/officeDocument/2006/customXml" ds:itemID="{1A869546-752E-433C-88C3-9A43CCF40E2A}">
   <ds:schemaRefs>
     <ds:schemaRef ds:uri="http://schemas.openxmlformats.org/officeDocument/2006/bibliography"/>
   </ds:schemaRefs>

</xml_diff>

<commit_message>
edit class dia description
</commit_message>
<xml_diff>
--- a/Class diagram description.docx
+++ b/Class diagram description.docx
@@ -1266,7 +1266,13 @@
               </w:tabs>
             </w:pPr>
             <w:r>
-              <w:t>+addUser(User user): void</w:t>
+              <w:t>+</w:t>
+            </w:r>
+            <w:r>
+              <w:t xml:space="preserve"> </w:t>
+            </w:r>
+            <w:r>
+              <w:t>addUser(User user): void</w:t>
             </w:r>
           </w:p>
           <w:p>
@@ -1277,7 +1283,33 @@
               </w:tabs>
             </w:pPr>
             <w:r>
-              <w:t>+getUser(User user): User</w:t>
+              <w:t>+</w:t>
+            </w:r>
+            <w:r>
+              <w:t xml:space="preserve"> </w:t>
+            </w:r>
+            <w:r>
+              <w:t>get</w:t>
+            </w:r>
+            <w:r>
+              <w:t>All</w:t>
+            </w:r>
+            <w:r>
+              <w:t>User(): List&lt;User&gt;</w:t>
+            </w:r>
+          </w:p>
+          <w:p>
+            <w:pPr>
+              <w:tabs>
+                <w:tab w:val="left" w:pos="270"/>
+                <w:tab w:val="left" w:pos="915"/>
+              </w:tabs>
+            </w:pPr>
+            <w:r>
+              <w:t xml:space="preserve">+ </w:t>
+            </w:r>
+            <w:r>
+              <w:t>getUserbyId(Long id): User</w:t>
             </w:r>
           </w:p>
         </w:tc>
@@ -1687,7 +1719,13 @@
               <w:jc w:val="center"/>
             </w:pPr>
             <w:r>
-              <w:t>getUser</w:t>
+              <w:t>get</w:t>
+            </w:r>
+            <w:r>
+              <w:t>All</w:t>
+            </w:r>
+            <w:r>
+              <w:t>User</w:t>
             </w:r>
           </w:p>
         </w:tc>
@@ -1697,7 +1735,19 @@
           </w:tcPr>
           <w:p>
             <w:r>
-              <w:t>Method for get user from database in the system.</w:t>
+              <w:t>Method for get</w:t>
+            </w:r>
+            <w:r>
+              <w:t>ting a list of</w:t>
+            </w:r>
+            <w:r>
+              <w:t xml:space="preserve"> user</w:t>
+            </w:r>
+            <w:r>
+              <w:t>s</w:t>
+            </w:r>
+            <w:r>
+              <w:t xml:space="preserve"> from database in the system.</w:t>
             </w:r>
           </w:p>
         </w:tc>
@@ -1731,23 +1781,58 @@
             <w:pPr>
               <w:jc w:val="center"/>
             </w:pPr>
-            <w:r>
-              <w:rPr>
-                <w:b/>
-                <w:bCs/>
-              </w:rPr>
-              <w:t>Param</w:t>
-            </w:r>
-            <w:r>
-              <w:rPr>
-                <w:b/>
-                <w:bCs/>
-              </w:rPr>
-              <w:t>:</w:t>
-            </w:r>
-            <w:r>
-              <w:t xml:space="preserve"> User</w:t>
-            </w:r>
+          </w:p>
+        </w:tc>
+      </w:tr>
+      <w:tr>
+        <w:tc>
+          <w:tcPr>
+            <w:tcW w:w="1129" w:type="dxa"/>
+          </w:tcPr>
+          <w:p>
+            <w:pPr>
+              <w:jc w:val="center"/>
+            </w:pPr>
+            <w:r>
+              <w:t>3</w:t>
+            </w:r>
+          </w:p>
+        </w:tc>
+        <w:tc>
+          <w:tcPr>
+            <w:tcW w:w="3119" w:type="dxa"/>
+          </w:tcPr>
+          <w:p>
+            <w:pPr>
+              <w:jc w:val="center"/>
+            </w:pPr>
+            <w:r>
+              <w:t>getUserbyId</w:t>
+            </w:r>
+          </w:p>
+        </w:tc>
+        <w:tc>
+          <w:tcPr>
+            <w:tcW w:w="2410" w:type="dxa"/>
+          </w:tcPr>
+          <w:p>
+            <w:r>
+              <w:t>Method for getting the user from database in the system.</w:t>
+            </w:r>
+          </w:p>
+        </w:tc>
+        <w:tc>
+          <w:tcPr>
+            <w:tcW w:w="2358" w:type="dxa"/>
+          </w:tcPr>
+          <w:p>
+            <w:pPr>
+              <w:jc w:val="center"/>
+              <w:rPr>
+                <w:b/>
+                <w:bCs/>
+              </w:rPr>
+            </w:pPr>
           </w:p>
         </w:tc>
       </w:tr>
@@ -5483,10 +5568,13 @@
               </w:tabs>
             </w:pPr>
             <w:r>
-              <w:t>+getactivity() : List&lt;</w:t>
-            </w:r>
-            <w:r>
-              <w:t>Activity&gt; +editActivity(Activity activity) : void</w:t>
+              <w:t>+</w:t>
+            </w:r>
+            <w:r>
+              <w:t xml:space="preserve"> </w:t>
+            </w:r>
+            <w:r>
+              <w:t>getAllActivity() : List&lt;Activity&gt;</w:t>
             </w:r>
           </w:p>
           <w:p>
@@ -5497,7 +5585,7 @@
               </w:tabs>
             </w:pPr>
             <w:r>
-              <w:t>+postActivity(Activity activity) : void</w:t>
+              <w:t>+editActivity(Activity activity) : void</w:t>
             </w:r>
           </w:p>
           <w:p>
@@ -5508,7 +5596,33 @@
               </w:tabs>
             </w:pPr>
             <w:r>
-              <w:t>+deleteActivity(Activity activity) : void</w:t>
+              <w:t>+add</w:t>
+            </w:r>
+            <w:r>
+              <w:t>Activity(Activity activity) : void</w:t>
+            </w:r>
+          </w:p>
+          <w:p>
+            <w:pPr>
+              <w:tabs>
+                <w:tab w:val="left" w:pos="270"/>
+                <w:tab w:val="left" w:pos="915"/>
+              </w:tabs>
+            </w:pPr>
+            <w:r>
+              <w:t>+deleteActivity(</w:t>
+            </w:r>
+            <w:r>
+              <w:t xml:space="preserve">Long </w:t>
+            </w:r>
+            <w:r>
+              <w:t>a</w:t>
+            </w:r>
+            <w:r>
+              <w:t>id</w:t>
+            </w:r>
+            <w:r>
+              <w:t>) : void</w:t>
             </w:r>
           </w:p>
           <w:p>
@@ -6013,7 +6127,10 @@
               <w:jc w:val="center"/>
             </w:pPr>
             <w:r>
-              <w:t>postActivity</w:t>
+              <w:t>add</w:t>
+            </w:r>
+            <w:r>
+              <w:t>Activity</w:t>
             </w:r>
           </w:p>
         </w:tc>
@@ -6145,7 +6262,12 @@
               <w:t>:</w:t>
             </w:r>
             <w:r>
-              <w:t xml:space="preserve"> void</w:t>
+              <w:t xml:space="preserve"> v</w:t>
+            </w:r>
+            <w:bookmarkStart w:id="0" w:name="_GoBack"/>
+            <w:bookmarkEnd w:id="0"/>
+            <w:r>
+              <w:t>oid</w:t>
             </w:r>
           </w:p>
           <w:p>
@@ -6170,7 +6292,7 @@
               <w:t xml:space="preserve"> </w:t>
             </w:r>
             <w:r>
-              <w:t>Activity</w:t>
+              <w:t>aid</w:t>
             </w:r>
           </w:p>
           <w:p>
@@ -6402,7 +6524,13 @@
               </w:tabs>
             </w:pPr>
             <w:r>
-              <w:t>+DeleteQA(QuestionAnswer questionAnswer) : void</w:t>
+              <w:t>+DeleteQA(</w:t>
+            </w:r>
+            <w:r>
+              <w:t>Long qid</w:t>
+            </w:r>
+            <w:r>
+              <w:t>) : void</w:t>
             </w:r>
           </w:p>
           <w:p>
@@ -6905,7 +7033,7 @@
               <w:t xml:space="preserve"> </w:t>
             </w:r>
             <w:r>
-              <w:t>QuestionAnswer</w:t>
+              <w:t>qid</w:t>
             </w:r>
           </w:p>
           <w:p>
@@ -8356,10 +8484,7 @@
               <w:t>-</w:t>
             </w:r>
             <w:r>
-              <w:t>q</w:t>
-            </w:r>
-            <w:r>
-              <w:t>id :long</w:t>
+              <w:t>qid :long</w:t>
             </w:r>
           </w:p>
           <w:p>
@@ -8370,10 +8495,7 @@
               </w:tabs>
             </w:pPr>
             <w:r>
-              <w:t xml:space="preserve"> -q</w:t>
-            </w:r>
-            <w:r>
-              <w:t>name: string</w:t>
+              <w:t xml:space="preserve"> -qname: string</w:t>
             </w:r>
           </w:p>
           <w:p>
@@ -8384,10 +8506,7 @@
               </w:tabs>
             </w:pPr>
             <w:r>
-              <w:t xml:space="preserve"> -a</w:t>
-            </w:r>
-            <w:r>
-              <w:t>nswer : string</w:t>
+              <w:t xml:space="preserve"> -answer : string</w:t>
             </w:r>
           </w:p>
           <w:p>
@@ -8398,10 +8517,7 @@
               </w:tabs>
             </w:pPr>
             <w:r>
-              <w:t xml:space="preserve"> -</w:t>
-            </w:r>
-            <w:r>
-              <w:t>newQ : boolean</w:t>
+              <w:t xml:space="preserve"> -newQ : boolean</w:t>
             </w:r>
           </w:p>
         </w:tc>
@@ -8549,10 +8665,7 @@
               <w:jc w:val="center"/>
             </w:pPr>
             <w:r>
-              <w:t>q</w:t>
-            </w:r>
-            <w:r>
-              <w:t>rid</w:t>
+              <w:t>qrid</w:t>
             </w:r>
           </w:p>
         </w:tc>
@@ -8562,10 +8675,7 @@
           </w:tcPr>
           <w:p>
             <w:r>
-              <w:t xml:space="preserve">Store  the id of the </w:t>
-            </w:r>
-            <w:r>
-              <w:t>question</w:t>
+              <w:t>Store  the id of the question</w:t>
             </w:r>
           </w:p>
         </w:tc>
@@ -8613,10 +8723,7 @@
               <w:jc w:val="center"/>
             </w:pPr>
             <w:r>
-              <w:t>q</w:t>
-            </w:r>
-            <w:r>
-              <w:t>name</w:t>
+              <w:t>qname</w:t>
             </w:r>
           </w:p>
         </w:tc>
@@ -8626,10 +8733,7 @@
           </w:tcPr>
           <w:p>
             <w:r>
-              <w:t xml:space="preserve">Store the  name of the </w:t>
-            </w:r>
-            <w:r>
-              <w:t xml:space="preserve"> question</w:t>
+              <w:t>Store the  name of the  question</w:t>
             </w:r>
           </w:p>
         </w:tc>
@@ -8698,10 +8802,7 @@
           </w:tcPr>
           <w:p>
             <w:r>
-              <w:t>S</w:t>
-            </w:r>
-            <w:r>
-              <w:t>tore answer</w:t>
+              <w:t>Store answer</w:t>
             </w:r>
           </w:p>
         </w:tc>
@@ -8766,15 +8867,7 @@
           </w:tcPr>
           <w:p>
             <w:r>
-              <w:t>Store the image url</w:t>
-            </w:r>
-            <w:r>
-              <w:t xml:space="preserve"> of the qu</w:t>
-            </w:r>
-            <w:bookmarkStart w:id="0" w:name="_GoBack"/>
-            <w:bookmarkEnd w:id="0"/>
-            <w:r>
-              <w:t>estion</w:t>
+              <w:t>Store the image url of the question</w:t>
             </w:r>
           </w:p>
         </w:tc>
@@ -10747,7 +10840,7 @@
 </file>
 
 <file path=customXml/itemProps1.xml><?xml version="1.0" encoding="utf-8"?>
-<ds:datastoreItem xmlns:ds="http://schemas.openxmlformats.org/officeDocument/2006/customXml" ds:itemID="{B8742E83-15D3-488D-BD92-CAC56186F2D0}">
+<ds:datastoreItem xmlns:ds="http://schemas.openxmlformats.org/officeDocument/2006/customXml" ds:itemID="{ABFBEC56-FC55-44D9-9F60-B479C6217917}">
   <ds:schemaRefs>
     <ds:schemaRef ds:uri="http://schemas.openxmlformats.org/officeDocument/2006/bibliography"/>
   </ds:schemaRefs>

</xml_diff>